<commit_message>
Quality report 14 noviembre Se ha añadido otro quality report al documento de quality reports
</commit_message>
<xml_diff>
--- a/Docs/Quality Reports/Sprint02-QAReport.docx
+++ b/Docs/Quality Reports/Sprint02-QAReport.docx
@@ -106,6 +106,7 @@
       <w:r>
         <w:rPr>
           <w:b/>
+          <w:noProof/>
           <w:sz w:val="24"/>
           <w:szCs w:val="24"/>
         </w:rPr>
@@ -288,23 +289,7 @@
           <w:sz w:val="24"/>
           <w:szCs w:val="24"/>
         </w:rPr>
-        <w:t xml:space="preserve"> minutos en total, tomando en cuenta el tiempo asignado a los </w:t>
-      </w:r>
-      <w:proofErr w:type="spellStart"/>
-      <w:r>
-        <w:rPr>
-          <w:sz w:val="24"/>
-          <w:szCs w:val="24"/>
-        </w:rPr>
-        <w:t>issues</w:t>
-      </w:r>
-      <w:proofErr w:type="spellEnd"/>
-      <w:r>
-        <w:rPr>
-          <w:sz w:val="24"/>
-          <w:szCs w:val="24"/>
-        </w:rPr>
-        <w:t xml:space="preserve"> y el tiempo asignado al bug.</w:t>
+        <w:t xml:space="preserve"> minutos en total, tomando en cuenta el tiempo asignado a los issues y el tiempo asignado al bug.</w:t>
       </w:r>
     </w:p>
     <w:p>
@@ -391,41 +376,8 @@
           <w:sz w:val="24"/>
           <w:szCs w:val="24"/>
         </w:rPr>
-        <w:t xml:space="preserve">Arreglar el </w:t>
-      </w:r>
-      <w:proofErr w:type="spellStart"/>
-      <w:r>
-        <w:rPr>
-          <w:sz w:val="24"/>
-          <w:szCs w:val="24"/>
-        </w:rPr>
-        <w:t>code</w:t>
-      </w:r>
-      <w:proofErr w:type="spellEnd"/>
-      <w:r>
-        <w:rPr>
-          <w:sz w:val="24"/>
-          <w:szCs w:val="24"/>
-        </w:rPr>
-        <w:t xml:space="preserve"> </w:t>
-      </w:r>
-      <w:proofErr w:type="spellStart"/>
-      <w:r>
-        <w:rPr>
-          <w:sz w:val="24"/>
-          <w:szCs w:val="24"/>
-        </w:rPr>
-        <w:t>smell</w:t>
-      </w:r>
-      <w:proofErr w:type="spellEnd"/>
-      <w:r>
-        <w:rPr>
-          <w:sz w:val="24"/>
-          <w:szCs w:val="24"/>
-        </w:rPr>
-        <w:t xml:space="preserve"> con severidad </w:t>
-      </w:r>
-      <w:proofErr w:type="spellStart"/>
+        <w:t xml:space="preserve">Arreglar el code smell con severidad </w:t>
+      </w:r>
       <w:r>
         <w:rPr>
           <w:i/>
@@ -435,7 +387,6 @@
         </w:rPr>
         <w:t>blocked</w:t>
       </w:r>
-      <w:proofErr w:type="spellEnd"/>
       <w:r>
         <w:rPr>
           <w:sz w:val="24"/>
@@ -477,41 +428,8 @@
           <w:sz w:val="24"/>
           <w:szCs w:val="24"/>
         </w:rPr>
-        <w:t xml:space="preserve">los 2 </w:t>
-      </w:r>
-      <w:proofErr w:type="spellStart"/>
-      <w:r>
-        <w:rPr>
-          <w:sz w:val="24"/>
-          <w:szCs w:val="24"/>
-        </w:rPr>
-        <w:t>code</w:t>
-      </w:r>
-      <w:proofErr w:type="spellEnd"/>
-      <w:r>
-        <w:rPr>
-          <w:sz w:val="24"/>
-          <w:szCs w:val="24"/>
-        </w:rPr>
-        <w:t xml:space="preserve"> </w:t>
-      </w:r>
-      <w:proofErr w:type="spellStart"/>
-      <w:r>
-        <w:rPr>
-          <w:sz w:val="24"/>
-          <w:szCs w:val="24"/>
-        </w:rPr>
-        <w:t>smells</w:t>
-      </w:r>
-      <w:proofErr w:type="spellEnd"/>
-      <w:r>
-        <w:rPr>
-          <w:sz w:val="24"/>
-          <w:szCs w:val="24"/>
-        </w:rPr>
-        <w:t xml:space="preserve"> con severidad </w:t>
-      </w:r>
-      <w:proofErr w:type="spellStart"/>
+        <w:t xml:space="preserve">los 2 code smells con severidad </w:t>
+      </w:r>
       <w:r>
         <w:rPr>
           <w:i/>
@@ -548,7 +466,6 @@
         </w:rPr>
         <w:t>l</w:t>
       </w:r>
-      <w:proofErr w:type="spellEnd"/>
       <w:r>
         <w:rPr>
           <w:sz w:val="24"/>
@@ -583,41 +500,8 @@
           <w:sz w:val="24"/>
           <w:szCs w:val="24"/>
         </w:rPr>
-        <w:t xml:space="preserve">los 14 </w:t>
-      </w:r>
-      <w:proofErr w:type="spellStart"/>
-      <w:r>
-        <w:rPr>
-          <w:sz w:val="24"/>
-          <w:szCs w:val="24"/>
-        </w:rPr>
-        <w:t>code</w:t>
-      </w:r>
-      <w:proofErr w:type="spellEnd"/>
-      <w:r>
-        <w:rPr>
-          <w:sz w:val="24"/>
-          <w:szCs w:val="24"/>
-        </w:rPr>
-        <w:t xml:space="preserve"> </w:t>
-      </w:r>
-      <w:proofErr w:type="spellStart"/>
-      <w:r>
-        <w:rPr>
-          <w:sz w:val="24"/>
-          <w:szCs w:val="24"/>
-        </w:rPr>
-        <w:t>smells</w:t>
-      </w:r>
-      <w:proofErr w:type="spellEnd"/>
-      <w:r>
-        <w:rPr>
-          <w:sz w:val="24"/>
-          <w:szCs w:val="24"/>
-        </w:rPr>
-        <w:t xml:space="preserve"> con severidad </w:t>
-      </w:r>
-      <w:proofErr w:type="spellStart"/>
+        <w:t xml:space="preserve">los 14 code smells con severidad </w:t>
+      </w:r>
       <w:r>
         <w:rPr>
           <w:i/>
@@ -627,7 +511,6 @@
         </w:rPr>
         <w:t>major</w:t>
       </w:r>
-      <w:proofErr w:type="spellEnd"/>
       <w:r>
         <w:rPr>
           <w:sz w:val="24"/>
@@ -674,88 +557,340 @@
           <w:sz w:val="24"/>
           <w:szCs w:val="24"/>
         </w:rPr>
-        <w:t>Con estas acciones a corregir, se restar</w:t>
-      </w:r>
-      <w:r>
-        <w:rPr>
-          <w:sz w:val="24"/>
-          <w:szCs w:val="24"/>
-        </w:rPr>
-        <w:t>ía</w:t>
-      </w:r>
-      <w:r>
-        <w:rPr>
-          <w:sz w:val="24"/>
-          <w:szCs w:val="24"/>
-        </w:rPr>
-        <w:t>n en total 123 minutos de deuda técnica, y el análisis pasar</w:t>
-      </w:r>
-      <w:r>
-        <w:rPr>
-          <w:sz w:val="24"/>
-          <w:szCs w:val="24"/>
-        </w:rPr>
-        <w:t>ía</w:t>
-      </w:r>
-      <w:r>
-        <w:rPr>
-          <w:sz w:val="24"/>
-          <w:szCs w:val="24"/>
-        </w:rPr>
-        <w:t xml:space="preserve"> los criterios de calidad, dejando la deuda técnica en 3 horas y 39 minutos.</w:t>
-      </w:r>
-      <w:r>
-        <w:rPr>
-          <w:sz w:val="24"/>
-          <w:szCs w:val="24"/>
-        </w:rPr>
-        <w:t xml:space="preserve"> Además, se corregirían prácticamente todos los </w:t>
-      </w:r>
-      <w:proofErr w:type="spellStart"/>
-      <w:r>
-        <w:rPr>
-          <w:sz w:val="24"/>
-          <w:szCs w:val="24"/>
-        </w:rPr>
-        <w:t>code</w:t>
-      </w:r>
-      <w:proofErr w:type="spellEnd"/>
-      <w:r>
-        <w:rPr>
-          <w:sz w:val="24"/>
-          <w:szCs w:val="24"/>
+        <w:t>Con estas acciones a corregir, se restarían en total 123 minutos de deuda técnica, y el análisis pasaría los criterios de calidad, dejando la deuda técnica en 3 horas y 39 minutos. Además, se corregirían prácticamente todos los code smells de mayor severidad.</w:t>
+      </w:r>
+    </w:p>
+    <w:p>
+      <w:pPr>
+        <w:rPr>
+          <w:sz w:val="24"/>
+          <w:szCs w:val="24"/>
+        </w:rPr>
+      </w:pPr>
+      <w:r>
+        <w:rPr>
+          <w:sz w:val="24"/>
+          <w:szCs w:val="24"/>
+        </w:rPr>
+        <w:br w:type="page"/>
+      </w:r>
+    </w:p>
+    <w:p>
+      <w:pPr>
+        <w:pStyle w:val="Ttulo2"/>
+        <w:jc w:val="both"/>
+        <w:rPr>
+          <w:b/>
+          <w:color w:val="D311A0"/>
+          <w:sz w:val="28"/>
+        </w:rPr>
+      </w:pPr>
+      <w:r>
+        <w:rPr>
+          <w:b/>
+          <w:color w:val="D311A0"/>
+          <w:sz w:val="28"/>
+        </w:rPr>
+        <w:lastRenderedPageBreak/>
+        <w:t xml:space="preserve">ANÁLISIS </w:t>
+      </w:r>
+      <w:r>
+        <w:rPr>
+          <w:b/>
+          <w:color w:val="D311A0"/>
+          <w:sz w:val="28"/>
+        </w:rPr>
+        <w:t>1</w:t>
+      </w:r>
+      <w:r>
+        <w:rPr>
+          <w:b/>
+          <w:color w:val="D311A0"/>
+          <w:sz w:val="28"/>
+        </w:rPr>
+        <w:t>4</w:t>
+      </w:r>
+      <w:r>
+        <w:rPr>
+          <w:b/>
+          <w:color w:val="D311A0"/>
+          <w:sz w:val="28"/>
         </w:rPr>
         <w:t xml:space="preserve"> </w:t>
       </w:r>
-      <w:proofErr w:type="spellStart"/>
-      <w:r>
-        <w:rPr>
-          <w:sz w:val="24"/>
-          <w:szCs w:val="24"/>
-        </w:rPr>
-        <w:t>smells</w:t>
-      </w:r>
-      <w:proofErr w:type="spellEnd"/>
-      <w:r>
-        <w:rPr>
-          <w:sz w:val="24"/>
-          <w:szCs w:val="24"/>
-        </w:rPr>
-        <w:t xml:space="preserve"> de mayor severidad.</w:t>
-      </w:r>
+      <w:r>
+        <w:rPr>
+          <w:b/>
+          <w:color w:val="D311A0"/>
+          <w:sz w:val="28"/>
+        </w:rPr>
+        <w:t>NOVIEMBRE</w:t>
+      </w:r>
+      <w:r>
+        <w:rPr>
+          <w:b/>
+          <w:color w:val="D311A0"/>
+          <w:sz w:val="28"/>
+        </w:rPr>
+        <w:t xml:space="preserve"> 20</w:t>
+      </w:r>
+      <w:r>
+        <w:rPr>
+          <w:b/>
+          <w:color w:val="D311A0"/>
+          <w:sz w:val="28"/>
+        </w:rPr>
+        <w:t>20</w:t>
+      </w:r>
+    </w:p>
+    <w:p>
+      <w:pPr>
+        <w:jc w:val="both"/>
+      </w:pPr>
     </w:p>
     <w:p>
       <w:pPr>
         <w:spacing w:line="360" w:lineRule="auto"/>
         <w:jc w:val="both"/>
         <w:rPr>
+          <w:b/>
+          <w:sz w:val="24"/>
+          <w:szCs w:val="24"/>
+        </w:rPr>
+      </w:pPr>
+      <w:r>
+        <w:rPr>
+          <w:b/>
+          <w:sz w:val="24"/>
+          <w:szCs w:val="24"/>
+        </w:rPr>
+        <w:t>CAPTURA</w:t>
+      </w:r>
+    </w:p>
+    <w:p>
+      <w:pPr>
+        <w:spacing w:line="360" w:lineRule="auto"/>
+        <w:jc w:val="both"/>
+        <w:rPr>
+          <w:b/>
+          <w:sz w:val="24"/>
+          <w:szCs w:val="24"/>
+        </w:rPr>
+      </w:pPr>
+      <w:r>
+        <w:rPr>
+          <w:noProof/>
+        </w:rPr>
+        <w:drawing>
+          <wp:inline distT="0" distB="0" distL="0" distR="0" wp14:anchorId="559B8088" wp14:editId="6E0288B4">
+            <wp:extent cx="5803900" cy="838200"/>
+            <wp:effectExtent l="0" t="0" r="6350" b="0"/>
+            <wp:docPr id="1" name="Imagen 1"/>
+            <wp:cNvGraphicFramePr>
+              <a:graphicFrameLocks xmlns:a="http://schemas.openxmlformats.org/drawingml/2006/main" noChangeAspect="1"/>
+            </wp:cNvGraphicFramePr>
+            <a:graphic xmlns:a="http://schemas.openxmlformats.org/drawingml/2006/main">
+              <a:graphicData uri="http://schemas.openxmlformats.org/drawingml/2006/picture">
+                <pic:pic xmlns:pic="http://schemas.openxmlformats.org/drawingml/2006/picture">
+                  <pic:nvPicPr>
+                    <pic:cNvPr id="1" name=""/>
+                    <pic:cNvPicPr/>
+                  </pic:nvPicPr>
+                  <pic:blipFill rotWithShape="1">
+                    <a:blip r:embed="rId8"/>
+                    <a:srcRect l="26952" t="76545" r="8561" b="6094"/>
+                    <a:stretch/>
+                  </pic:blipFill>
+                  <pic:spPr bwMode="auto">
+                    <a:xfrm>
+                      <a:off x="0" y="0"/>
+                      <a:ext cx="5857773" cy="845980"/>
+                    </a:xfrm>
+                    <a:prstGeom prst="rect">
+                      <a:avLst/>
+                    </a:prstGeom>
+                    <a:ln>
+                      <a:noFill/>
+                    </a:ln>
+                    <a:extLst>
+                      <a:ext uri="{53640926-AAD7-44D8-BBD7-CCE9431645EC}">
+                        <a14:shadowObscured xmlns:a14="http://schemas.microsoft.com/office/drawing/2010/main"/>
+                      </a:ext>
+                    </a:extLst>
+                  </pic:spPr>
+                </pic:pic>
+              </a:graphicData>
+            </a:graphic>
+          </wp:inline>
+        </w:drawing>
+      </w:r>
+    </w:p>
+    <w:p>
+      <w:pPr>
+        <w:spacing w:line="360" w:lineRule="auto"/>
+        <w:jc w:val="both"/>
+        <w:rPr>
+          <w:b/>
+          <w:sz w:val="24"/>
+          <w:szCs w:val="24"/>
+        </w:rPr>
+      </w:pPr>
+    </w:p>
+    <w:p>
+      <w:pPr>
+        <w:spacing w:line="360" w:lineRule="auto"/>
+        <w:jc w:val="both"/>
+        <w:rPr>
+          <w:b/>
+          <w:sz w:val="24"/>
+          <w:szCs w:val="24"/>
+        </w:rPr>
+      </w:pPr>
+      <w:r>
+        <w:rPr>
+          <w:b/>
+          <w:sz w:val="24"/>
+          <w:szCs w:val="24"/>
+        </w:rPr>
+        <w:t>INCIDENCIAS</w:t>
+      </w:r>
+    </w:p>
+    <w:p>
+      <w:pPr>
+        <w:spacing w:line="360" w:lineRule="auto"/>
+        <w:jc w:val="both"/>
+        <w:rPr>
+          <w:sz w:val="24"/>
+          <w:szCs w:val="24"/>
+        </w:rPr>
+      </w:pPr>
+      <w:r>
+        <w:rPr>
+          <w:sz w:val="24"/>
+          <w:szCs w:val="24"/>
+        </w:rPr>
+        <w:t xml:space="preserve">El análisis ha dado resultados satisfactorios, apegándose este a los criterios de calidad de la organización. No se han encontrado bugs en la aplicación, además de esto, la deuda técnica es menor a 4 horas y 10 minutos, </w:t>
+      </w:r>
+      <w:r>
+        <w:rPr>
+          <w:sz w:val="24"/>
+          <w:szCs w:val="24"/>
+        </w:rPr>
+        <w:t>correspondiéndose en este test a 3 horas exactas.</w:t>
+      </w:r>
+      <w:r>
+        <w:rPr>
+          <w:sz w:val="24"/>
+          <w:szCs w:val="24"/>
+        </w:rPr>
+        <w:t xml:space="preserve"> </w:t>
+      </w:r>
+    </w:p>
+    <w:p>
+      <w:pPr>
+        <w:spacing w:line="360" w:lineRule="auto"/>
+        <w:jc w:val="both"/>
+        <w:rPr>
+          <w:sz w:val="24"/>
+          <w:szCs w:val="24"/>
+        </w:rPr>
+      </w:pPr>
+    </w:p>
+    <w:p>
+      <w:pPr>
+        <w:spacing w:line="360" w:lineRule="auto"/>
+        <w:jc w:val="both"/>
+        <w:rPr>
+          <w:b/>
+          <w:sz w:val="24"/>
+          <w:szCs w:val="24"/>
+        </w:rPr>
+      </w:pPr>
+      <w:r>
+        <w:rPr>
+          <w:b/>
+          <w:sz w:val="24"/>
+          <w:szCs w:val="24"/>
+        </w:rPr>
+        <w:t>PLAN DE ACCIÓN</w:t>
+      </w:r>
+    </w:p>
+    <w:p>
+      <w:pPr>
+        <w:pStyle w:val="Prrafodelista"/>
+        <w:numPr>
+          <w:ilvl w:val="0"/>
+          <w:numId w:val="10"/>
+        </w:numPr>
+        <w:spacing w:line="360" w:lineRule="auto"/>
+        <w:jc w:val="both"/>
+        <w:rPr>
+          <w:bCs/>
+          <w:sz w:val="24"/>
+          <w:szCs w:val="24"/>
+        </w:rPr>
+      </w:pPr>
+      <w:r>
+        <w:rPr>
+          <w:bCs/>
+          <w:sz w:val="24"/>
+          <w:szCs w:val="24"/>
+        </w:rPr>
+        <w:t>Arreglar un code smell que tiene severidad “minor” que no es “deprecated”</w:t>
+      </w:r>
+    </w:p>
+    <w:p>
+      <w:pPr>
+        <w:spacing w:line="360" w:lineRule="auto"/>
+        <w:jc w:val="both"/>
+        <w:rPr>
+          <w:sz w:val="24"/>
+          <w:szCs w:val="24"/>
+        </w:rPr>
+      </w:pPr>
+      <w:r>
+        <w:rPr>
+          <w:b/>
+          <w:sz w:val="24"/>
+          <w:szCs w:val="24"/>
+        </w:rPr>
+        <w:t>COMENTARIOS</w:t>
+      </w:r>
+    </w:p>
+    <w:p>
+      <w:pPr>
+        <w:pStyle w:val="Prrafodelista"/>
+        <w:numPr>
+          <w:ilvl w:val="0"/>
+          <w:numId w:val="8"/>
+        </w:numPr>
+        <w:spacing w:line="360" w:lineRule="auto"/>
+        <w:jc w:val="both"/>
+        <w:rPr>
+          <w:sz w:val="24"/>
+          <w:szCs w:val="24"/>
+        </w:rPr>
+      </w:pPr>
+      <w:r>
+        <w:rPr>
+          <w:sz w:val="24"/>
+          <w:szCs w:val="24"/>
+        </w:rPr>
+        <w:t>Con esta acción se restarán 15 minutos de la deuda tecnica</w:t>
+      </w:r>
+    </w:p>
+    <w:p>
+      <w:pPr>
+        <w:spacing w:line="360" w:lineRule="auto"/>
+        <w:jc w:val="both"/>
+        <w:rPr>
           <w:sz w:val="24"/>
           <w:szCs w:val="24"/>
         </w:rPr>
       </w:pPr>
     </w:p>
     <w:sectPr>
-      <w:headerReference w:type="default" r:id="rId8"/>
+      <w:headerReference w:type="default" r:id="rId9"/>
       <w:pgSz w:w="11906" w:h="16838"/>
       <w:pgMar w:top="1417" w:right="1701" w:bottom="1417" w:left="1701" w:header="708" w:footer="708" w:gutter="0"/>
       <w:cols w:space="708"/>
@@ -1145,6 +1280,178 @@
 <file path=word/numbering.xml><?xml version="1.0" encoding="utf-8"?>
 <w:numbering xmlns:wpc="http://schemas.microsoft.com/office/word/2010/wordprocessingCanvas" xmlns:cx="http://schemas.microsoft.com/office/drawing/2014/chartex" xmlns:cx1="http://schemas.microsoft.com/office/drawing/2015/9/8/chartex" xmlns:cx2="http://schemas.microsoft.com/office/drawing/2015/10/21/chartex" xmlns:cx3="http://schemas.microsoft.com/office/drawing/2016/5/9/chartex" xmlns:cx4="http://schemas.microsoft.com/office/drawing/2016/5/10/chartex" xmlns:cx5="http://schemas.microsoft.com/office/drawing/2016/5/11/chartex" xmlns:cx6="http://schemas.microsoft.com/office/drawing/2016/5/12/chartex" xmlns:cx7="http://schemas.microsoft.com/office/drawing/2016/5/13/chartex" xmlns:cx8="http://schemas.microsoft.com/office/drawing/2016/5/14/chartex" xmlns:mc="http://schemas.openxmlformats.org/markup-compatibility/2006" xmlns:aink="http://schemas.microsoft.com/office/drawing/2016/ink" xmlns:am3d="http://schemas.microsoft.com/office/drawing/2017/model3d" xmlns:o="urn:schemas-microsoft-com:office:office" xmlns:r="http://schemas.openxmlformats.org/officeDocument/2006/relationships" xmlns:m="http://schemas.openxmlformats.org/officeDocument/2006/math" xmlns:v="urn:schemas-microsoft-com:vml" xmlns:wp14="http://schemas.microsoft.com/office/word/2010/wordprocessingDrawing" xmlns:wp="http://schemas.openxmlformats.org/drawingml/2006/wordprocessingDrawing" xmlns:w10="urn:schemas-microsoft-com:office:word" xmlns:w="http://schemas.openxmlformats.org/wordprocessingml/2006/main" xmlns:w14="http://schemas.microsoft.com/office/word/2010/wordml" xmlns:w15="http://schemas.microsoft.com/office/word/2012/wordml" xmlns:w16cex="http://schemas.microsoft.com/office/word/2018/wordml/cex" xmlns:w16cid="http://schemas.microsoft.com/office/word/2016/wordml/cid" xmlns:w16="http://schemas.microsoft.com/office/word/2018/wordml" xmlns:w16se="http://schemas.microsoft.com/office/word/2015/wordml/symex" xmlns:wpg="http://schemas.microsoft.com/office/word/2010/wordprocessingGroup" xmlns:wpi="http://schemas.microsoft.com/office/word/2010/wordprocessingInk" xmlns:wne="http://schemas.microsoft.com/office/word/2006/wordml" xmlns:wps="http://schemas.microsoft.com/office/word/2010/wordprocessingShape" mc:Ignorable="w14 w15 w16se w16cid w16 w16cex wp14">
   <w:abstractNum w:abstractNumId="0" w15:restartNumberingAfterBreak="0">
+    <w:nsid w:val="18523A23"/>
+    <w:multiLevelType w:val="hybridMultilevel"/>
+    <w:tmpl w:val="43D0027A"/>
+    <w:lvl w:ilvl="0" w:tplc="0C0A0011">
+      <w:start w:val="1"/>
+      <w:numFmt w:val="decimal"/>
+      <w:lvlText w:val="%1)"/>
+      <w:lvlJc w:val="left"/>
+      <w:pPr>
+        <w:ind w:left="1428" w:hanging="360"/>
+      </w:pPr>
+    </w:lvl>
+    <w:lvl w:ilvl="1" w:tplc="0C0A0019" w:tentative="1">
+      <w:start w:val="1"/>
+      <w:numFmt w:val="lowerLetter"/>
+      <w:lvlText w:val="%2."/>
+      <w:lvlJc w:val="left"/>
+      <w:pPr>
+        <w:ind w:left="2148" w:hanging="360"/>
+      </w:pPr>
+    </w:lvl>
+    <w:lvl w:ilvl="2" w:tplc="0C0A001B" w:tentative="1">
+      <w:start w:val="1"/>
+      <w:numFmt w:val="lowerRoman"/>
+      <w:lvlText w:val="%3."/>
+      <w:lvlJc w:val="right"/>
+      <w:pPr>
+        <w:ind w:left="2868" w:hanging="180"/>
+      </w:pPr>
+    </w:lvl>
+    <w:lvl w:ilvl="3" w:tplc="0C0A000F" w:tentative="1">
+      <w:start w:val="1"/>
+      <w:numFmt w:val="decimal"/>
+      <w:lvlText w:val="%4."/>
+      <w:lvlJc w:val="left"/>
+      <w:pPr>
+        <w:ind w:left="3588" w:hanging="360"/>
+      </w:pPr>
+    </w:lvl>
+    <w:lvl w:ilvl="4" w:tplc="0C0A0019" w:tentative="1">
+      <w:start w:val="1"/>
+      <w:numFmt w:val="lowerLetter"/>
+      <w:lvlText w:val="%5."/>
+      <w:lvlJc w:val="left"/>
+      <w:pPr>
+        <w:ind w:left="4308" w:hanging="360"/>
+      </w:pPr>
+    </w:lvl>
+    <w:lvl w:ilvl="5" w:tplc="0C0A001B" w:tentative="1">
+      <w:start w:val="1"/>
+      <w:numFmt w:val="lowerRoman"/>
+      <w:lvlText w:val="%6."/>
+      <w:lvlJc w:val="right"/>
+      <w:pPr>
+        <w:ind w:left="5028" w:hanging="180"/>
+      </w:pPr>
+    </w:lvl>
+    <w:lvl w:ilvl="6" w:tplc="0C0A000F" w:tentative="1">
+      <w:start w:val="1"/>
+      <w:numFmt w:val="decimal"/>
+      <w:lvlText w:val="%7."/>
+      <w:lvlJc w:val="left"/>
+      <w:pPr>
+        <w:ind w:left="5748" w:hanging="360"/>
+      </w:pPr>
+    </w:lvl>
+    <w:lvl w:ilvl="7" w:tplc="0C0A0019" w:tentative="1">
+      <w:start w:val="1"/>
+      <w:numFmt w:val="lowerLetter"/>
+      <w:lvlText w:val="%8."/>
+      <w:lvlJc w:val="left"/>
+      <w:pPr>
+        <w:ind w:left="6468" w:hanging="360"/>
+      </w:pPr>
+    </w:lvl>
+    <w:lvl w:ilvl="8" w:tplc="0C0A001B" w:tentative="1">
+      <w:start w:val="1"/>
+      <w:numFmt w:val="lowerRoman"/>
+      <w:lvlText w:val="%9."/>
+      <w:lvlJc w:val="right"/>
+      <w:pPr>
+        <w:ind w:left="7188" w:hanging="180"/>
+      </w:pPr>
+    </w:lvl>
+  </w:abstractNum>
+  <w:abstractNum w:abstractNumId="1" w15:restartNumberingAfterBreak="0">
+    <w:nsid w:val="3C1A7486"/>
+    <w:multiLevelType w:val="hybridMultilevel"/>
+    <w:tmpl w:val="1584F118"/>
+    <w:lvl w:ilvl="0" w:tplc="0C0A0011">
+      <w:start w:val="1"/>
+      <w:numFmt w:val="decimal"/>
+      <w:lvlText w:val="%1)"/>
+      <w:lvlJc w:val="left"/>
+      <w:pPr>
+        <w:ind w:left="720" w:hanging="360"/>
+      </w:pPr>
+    </w:lvl>
+    <w:lvl w:ilvl="1" w:tplc="0C0A0019" w:tentative="1">
+      <w:start w:val="1"/>
+      <w:numFmt w:val="lowerLetter"/>
+      <w:lvlText w:val="%2."/>
+      <w:lvlJc w:val="left"/>
+      <w:pPr>
+        <w:ind w:left="1440" w:hanging="360"/>
+      </w:pPr>
+    </w:lvl>
+    <w:lvl w:ilvl="2" w:tplc="0C0A001B" w:tentative="1">
+      <w:start w:val="1"/>
+      <w:numFmt w:val="lowerRoman"/>
+      <w:lvlText w:val="%3."/>
+      <w:lvlJc w:val="right"/>
+      <w:pPr>
+        <w:ind w:left="2160" w:hanging="180"/>
+      </w:pPr>
+    </w:lvl>
+    <w:lvl w:ilvl="3" w:tplc="0C0A000F" w:tentative="1">
+      <w:start w:val="1"/>
+      <w:numFmt w:val="decimal"/>
+      <w:lvlText w:val="%4."/>
+      <w:lvlJc w:val="left"/>
+      <w:pPr>
+        <w:ind w:left="2880" w:hanging="360"/>
+      </w:pPr>
+    </w:lvl>
+    <w:lvl w:ilvl="4" w:tplc="0C0A0019" w:tentative="1">
+      <w:start w:val="1"/>
+      <w:numFmt w:val="lowerLetter"/>
+      <w:lvlText w:val="%5."/>
+      <w:lvlJc w:val="left"/>
+      <w:pPr>
+        <w:ind w:left="3600" w:hanging="360"/>
+      </w:pPr>
+    </w:lvl>
+    <w:lvl w:ilvl="5" w:tplc="0C0A001B" w:tentative="1">
+      <w:start w:val="1"/>
+      <w:numFmt w:val="lowerRoman"/>
+      <w:lvlText w:val="%6."/>
+      <w:lvlJc w:val="right"/>
+      <w:pPr>
+        <w:ind w:left="4320" w:hanging="180"/>
+      </w:pPr>
+    </w:lvl>
+    <w:lvl w:ilvl="6" w:tplc="0C0A000F" w:tentative="1">
+      <w:start w:val="1"/>
+      <w:numFmt w:val="decimal"/>
+      <w:lvlText w:val="%7."/>
+      <w:lvlJc w:val="left"/>
+      <w:pPr>
+        <w:ind w:left="5040" w:hanging="360"/>
+      </w:pPr>
+    </w:lvl>
+    <w:lvl w:ilvl="7" w:tplc="0C0A0019" w:tentative="1">
+      <w:start w:val="1"/>
+      <w:numFmt w:val="lowerLetter"/>
+      <w:lvlText w:val="%8."/>
+      <w:lvlJc w:val="left"/>
+      <w:pPr>
+        <w:ind w:left="5760" w:hanging="360"/>
+      </w:pPr>
+    </w:lvl>
+    <w:lvl w:ilvl="8" w:tplc="0C0A001B" w:tentative="1">
+      <w:start w:val="1"/>
+      <w:numFmt w:val="lowerRoman"/>
+      <w:lvlText w:val="%9."/>
+      <w:lvlJc w:val="right"/>
+      <w:pPr>
+        <w:ind w:left="6480" w:hanging="180"/>
+      </w:pPr>
+    </w:lvl>
+  </w:abstractNum>
+  <w:abstractNum w:abstractNumId="2" w15:restartNumberingAfterBreak="0">
     <w:nsid w:val="435B4938"/>
     <w:multiLevelType w:val="hybridMultilevel"/>
     <w:tmpl w:val="6DAE1C42"/>
@@ -1257,7 +1564,7 @@
       </w:rPr>
     </w:lvl>
   </w:abstractNum>
-  <w:abstractNum w:abstractNumId="1" w15:restartNumberingAfterBreak="0">
+  <w:abstractNum w:abstractNumId="3" w15:restartNumberingAfterBreak="0">
     <w:nsid w:val="43B41265"/>
     <w:multiLevelType w:val="hybridMultilevel"/>
     <w:tmpl w:val="7600594C"/>
@@ -1369,7 +1676,7 @@
       </w:rPr>
     </w:lvl>
   </w:abstractNum>
-  <w:abstractNum w:abstractNumId="2" w15:restartNumberingAfterBreak="0">
+  <w:abstractNum w:abstractNumId="4" w15:restartNumberingAfterBreak="0">
     <w:nsid w:val="43E31ABF"/>
     <w:multiLevelType w:val="hybridMultilevel"/>
     <w:tmpl w:val="7F823970"/>
@@ -1458,7 +1765,7 @@
       </w:pPr>
     </w:lvl>
   </w:abstractNum>
-  <w:abstractNum w:abstractNumId="3" w15:restartNumberingAfterBreak="0">
+  <w:abstractNum w:abstractNumId="5" w15:restartNumberingAfterBreak="0">
     <w:nsid w:val="5E3C7772"/>
     <w:multiLevelType w:val="hybridMultilevel"/>
     <w:tmpl w:val="7F823970"/>
@@ -1547,7 +1854,7 @@
       </w:pPr>
     </w:lvl>
   </w:abstractNum>
-  <w:abstractNum w:abstractNumId="4" w15:restartNumberingAfterBreak="0">
+  <w:abstractNum w:abstractNumId="6" w15:restartNumberingAfterBreak="0">
     <w:nsid w:val="6CC47A47"/>
     <w:multiLevelType w:val="hybridMultilevel"/>
     <w:tmpl w:val="F570757A"/>
@@ -1659,7 +1966,7 @@
       </w:rPr>
     </w:lvl>
   </w:abstractNum>
-  <w:abstractNum w:abstractNumId="5" w15:restartNumberingAfterBreak="0">
+  <w:abstractNum w:abstractNumId="7" w15:restartNumberingAfterBreak="0">
     <w:nsid w:val="6FD479BD"/>
     <w:multiLevelType w:val="hybridMultilevel"/>
     <w:tmpl w:val="7F823970"/>
@@ -1748,7 +2055,7 @@
       </w:pPr>
     </w:lvl>
   </w:abstractNum>
-  <w:abstractNum w:abstractNumId="6" w15:restartNumberingAfterBreak="0">
+  <w:abstractNum w:abstractNumId="8" w15:restartNumberingAfterBreak="0">
     <w:nsid w:val="7E751299"/>
     <w:multiLevelType w:val="hybridMultilevel"/>
     <w:tmpl w:val="7F823970"/>
@@ -1838,22 +2145,22 @@
     </w:lvl>
   </w:abstractNum>
   <w:num w:numId="1">
-    <w:abstractNumId w:val="1"/>
+    <w:abstractNumId w:val="3"/>
   </w:num>
   <w:num w:numId="2">
+    <w:abstractNumId w:val="7"/>
+  </w:num>
+  <w:num w:numId="3">
+    <w:abstractNumId w:val="2"/>
+  </w:num>
+  <w:num w:numId="4">
+    <w:abstractNumId w:val="4"/>
+  </w:num>
+  <w:num w:numId="5">
     <w:abstractNumId w:val="5"/>
   </w:num>
-  <w:num w:numId="3">
-    <w:abstractNumId w:val="0"/>
-  </w:num>
-  <w:num w:numId="4">
-    <w:abstractNumId w:val="2"/>
-  </w:num>
-  <w:num w:numId="5">
-    <w:abstractNumId w:val="3"/>
-  </w:num>
   <w:num w:numId="6">
-    <w:abstractNumId w:val="3"/>
+    <w:abstractNumId w:val="5"/>
     <w:lvlOverride w:ilvl="0">
       <w:startOverride w:val="1"/>
     </w:lvlOverride>
@@ -1883,10 +2190,16 @@
     </w:lvlOverride>
   </w:num>
   <w:num w:numId="7">
+    <w:abstractNumId w:val="8"/>
+  </w:num>
+  <w:num w:numId="8">
     <w:abstractNumId w:val="6"/>
   </w:num>
-  <w:num w:numId="8">
-    <w:abstractNumId w:val="4"/>
+  <w:num w:numId="9">
+    <w:abstractNumId w:val="1"/>
+  </w:num>
+  <w:num w:numId="10">
+    <w:abstractNumId w:val="0"/>
   </w:num>
 </w:numbering>
 </file>

</xml_diff>

<commit_message>
Modificado informe de calidad
</commit_message>
<xml_diff>
--- a/Docs/Quality Reports/Sprint02-QAReport.docx
+++ b/Docs/Quality Reports/Sprint02-QAReport.docx
@@ -106,6 +106,7 @@
       <w:r>
         <w:rPr>
           <w:b/>
+          <w:noProof/>
           <w:sz w:val="24"/>
           <w:szCs w:val="24"/>
         </w:rPr>
@@ -674,42 +675,7 @@
           <w:sz w:val="24"/>
           <w:szCs w:val="24"/>
         </w:rPr>
-        <w:t>Con estas acciones a corregir, se restar</w:t>
-      </w:r>
-      <w:r>
-        <w:rPr>
-          <w:sz w:val="24"/>
-          <w:szCs w:val="24"/>
-        </w:rPr>
-        <w:t>ía</w:t>
-      </w:r>
-      <w:r>
-        <w:rPr>
-          <w:sz w:val="24"/>
-          <w:szCs w:val="24"/>
-        </w:rPr>
-        <w:t>n en total 123 minutos de deuda técnica, y el análisis pasar</w:t>
-      </w:r>
-      <w:r>
-        <w:rPr>
-          <w:sz w:val="24"/>
-          <w:szCs w:val="24"/>
-        </w:rPr>
-        <w:t>ía</w:t>
-      </w:r>
-      <w:r>
-        <w:rPr>
-          <w:sz w:val="24"/>
-          <w:szCs w:val="24"/>
-        </w:rPr>
-        <w:t xml:space="preserve"> los criterios de calidad, dejando la deuda técnica en 3 horas y 39 minutos.</w:t>
-      </w:r>
-      <w:r>
-        <w:rPr>
-          <w:sz w:val="24"/>
-          <w:szCs w:val="24"/>
-        </w:rPr>
-        <w:t xml:space="preserve"> Además, se corregirían prácticamente todos los </w:t>
+        <w:t xml:space="preserve">Con estas acciones a corregir, se restarían en total 123 minutos de deuda técnica, y el análisis pasaría los criterios de calidad, dejando la deuda técnica en 3 horas y 39 minutos. Además, se corregirían prácticamente todos los </w:t>
       </w:r>
       <w:proofErr w:type="spellStart"/>
       <w:r>
@@ -746,16 +712,682 @@
     </w:p>
     <w:p>
       <w:pPr>
+        <w:rPr>
+          <w:sz w:val="24"/>
+          <w:szCs w:val="24"/>
+        </w:rPr>
+      </w:pPr>
+      <w:r>
+        <w:rPr>
+          <w:sz w:val="24"/>
+          <w:szCs w:val="24"/>
+        </w:rPr>
+        <w:br w:type="page"/>
+      </w:r>
+    </w:p>
+    <w:p>
+      <w:pPr>
+        <w:pStyle w:val="Ttulo2"/>
+        <w:jc w:val="both"/>
+        <w:rPr>
+          <w:b/>
+          <w:color w:val="D311A0"/>
+          <w:sz w:val="28"/>
+        </w:rPr>
+      </w:pPr>
+      <w:r>
+        <w:rPr>
+          <w:b/>
+          <w:color w:val="D311A0"/>
+          <w:sz w:val="28"/>
+        </w:rPr>
+        <w:lastRenderedPageBreak/>
+        <w:t xml:space="preserve">ANÁLISIS </w:t>
+      </w:r>
+      <w:r>
+        <w:rPr>
+          <w:b/>
+          <w:color w:val="D311A0"/>
+          <w:sz w:val="28"/>
+        </w:rPr>
+        <w:t>14</w:t>
+      </w:r>
+      <w:r>
+        <w:rPr>
+          <w:b/>
+          <w:color w:val="D311A0"/>
+          <w:sz w:val="28"/>
+        </w:rPr>
+        <w:t xml:space="preserve"> </w:t>
+      </w:r>
+      <w:r>
+        <w:rPr>
+          <w:b/>
+          <w:color w:val="D311A0"/>
+          <w:sz w:val="28"/>
+        </w:rPr>
+        <w:t>NOVIEMBRE</w:t>
+      </w:r>
+      <w:r>
+        <w:rPr>
+          <w:b/>
+          <w:color w:val="D311A0"/>
+          <w:sz w:val="28"/>
+        </w:rPr>
+        <w:t xml:space="preserve"> 20</w:t>
+      </w:r>
+      <w:r>
+        <w:rPr>
+          <w:b/>
+          <w:color w:val="D311A0"/>
+          <w:sz w:val="28"/>
+        </w:rPr>
+        <w:t>20</w:t>
+      </w:r>
+    </w:p>
+    <w:p>
+      <w:pPr>
+        <w:jc w:val="both"/>
+      </w:pPr>
+    </w:p>
+    <w:p>
+      <w:pPr>
         <w:spacing w:line="360" w:lineRule="auto"/>
         <w:jc w:val="both"/>
         <w:rPr>
+          <w:b/>
+          <w:sz w:val="24"/>
+          <w:szCs w:val="24"/>
+        </w:rPr>
+      </w:pPr>
+      <w:r>
+        <w:rPr>
+          <w:b/>
+          <w:sz w:val="24"/>
+          <w:szCs w:val="24"/>
+        </w:rPr>
+        <w:t>CAPTURA</w:t>
+      </w:r>
+    </w:p>
+    <w:p>
+      <w:pPr>
+        <w:spacing w:line="360" w:lineRule="auto"/>
+        <w:jc w:val="both"/>
+        <w:rPr>
+          <w:b/>
+          <w:sz w:val="24"/>
+          <w:szCs w:val="24"/>
+        </w:rPr>
+      </w:pPr>
+      <w:r>
+        <w:rPr>
+          <w:noProof/>
+        </w:rPr>
+        <w:drawing>
+          <wp:inline distT="0" distB="0" distL="0" distR="0" wp14:anchorId="559B8088" wp14:editId="6E0288B4">
+            <wp:extent cx="5803900" cy="838200"/>
+            <wp:effectExtent l="0" t="0" r="6350" b="0"/>
+            <wp:docPr id="1" name="Imagen 1"/>
+            <wp:cNvGraphicFramePr>
+              <a:graphicFrameLocks xmlns:a="http://schemas.openxmlformats.org/drawingml/2006/main" noChangeAspect="1"/>
+            </wp:cNvGraphicFramePr>
+            <a:graphic xmlns:a="http://schemas.openxmlformats.org/drawingml/2006/main">
+              <a:graphicData uri="http://schemas.openxmlformats.org/drawingml/2006/picture">
+                <pic:pic xmlns:pic="http://schemas.openxmlformats.org/drawingml/2006/picture">
+                  <pic:nvPicPr>
+                    <pic:cNvPr id="1" name=""/>
+                    <pic:cNvPicPr/>
+                  </pic:nvPicPr>
+                  <pic:blipFill rotWithShape="1">
+                    <a:blip r:embed="rId8"/>
+                    <a:srcRect l="26952" t="76545" r="8561" b="6094"/>
+                    <a:stretch/>
+                  </pic:blipFill>
+                  <pic:spPr bwMode="auto">
+                    <a:xfrm>
+                      <a:off x="0" y="0"/>
+                      <a:ext cx="5857773" cy="845980"/>
+                    </a:xfrm>
+                    <a:prstGeom prst="rect">
+                      <a:avLst/>
+                    </a:prstGeom>
+                    <a:ln>
+                      <a:noFill/>
+                    </a:ln>
+                    <a:extLst>
+                      <a:ext uri="{53640926-AAD7-44D8-BBD7-CCE9431645EC}">
+                        <a14:shadowObscured xmlns:a14="http://schemas.microsoft.com/office/drawing/2010/main"/>
+                      </a:ext>
+                    </a:extLst>
+                  </pic:spPr>
+                </pic:pic>
+              </a:graphicData>
+            </a:graphic>
+          </wp:inline>
+        </w:drawing>
+      </w:r>
+    </w:p>
+    <w:p>
+      <w:pPr>
+        <w:spacing w:line="360" w:lineRule="auto"/>
+        <w:jc w:val="both"/>
+        <w:rPr>
+          <w:b/>
+          <w:sz w:val="24"/>
+          <w:szCs w:val="24"/>
+        </w:rPr>
+      </w:pPr>
+    </w:p>
+    <w:p>
+      <w:pPr>
+        <w:spacing w:line="360" w:lineRule="auto"/>
+        <w:jc w:val="both"/>
+        <w:rPr>
+          <w:b/>
+          <w:sz w:val="24"/>
+          <w:szCs w:val="24"/>
+        </w:rPr>
+      </w:pPr>
+      <w:r>
+        <w:rPr>
+          <w:b/>
+          <w:sz w:val="24"/>
+          <w:szCs w:val="24"/>
+        </w:rPr>
+        <w:t>INCIDENCIAS</w:t>
+      </w:r>
+    </w:p>
+    <w:p>
+      <w:pPr>
+        <w:spacing w:line="360" w:lineRule="auto"/>
+        <w:jc w:val="both"/>
+        <w:rPr>
+          <w:sz w:val="24"/>
+          <w:szCs w:val="24"/>
+        </w:rPr>
+      </w:pPr>
+      <w:r>
+        <w:rPr>
+          <w:sz w:val="24"/>
+          <w:szCs w:val="24"/>
+        </w:rPr>
+        <w:t xml:space="preserve">El análisis ha dado resultados satisfactorios, apegándose este a los criterios de calidad de la organización. No se han encontrado bugs en la aplicación, además de esto, la deuda técnica es menor a 4 horas y 10 minutos, </w:t>
+      </w:r>
+      <w:r>
+        <w:rPr>
+          <w:sz w:val="24"/>
+          <w:szCs w:val="24"/>
+        </w:rPr>
+        <w:t>correspondiéndose en este test a 3 horas exactas.</w:t>
+      </w:r>
+      <w:r>
+        <w:rPr>
+          <w:sz w:val="24"/>
+          <w:szCs w:val="24"/>
+        </w:rPr>
+        <w:t xml:space="preserve"> </w:t>
+      </w:r>
+    </w:p>
+    <w:p>
+      <w:pPr>
+        <w:spacing w:line="360" w:lineRule="auto"/>
+        <w:jc w:val="both"/>
+        <w:rPr>
+          <w:sz w:val="24"/>
+          <w:szCs w:val="24"/>
+        </w:rPr>
+      </w:pPr>
+    </w:p>
+    <w:p>
+      <w:pPr>
+        <w:spacing w:line="360" w:lineRule="auto"/>
+        <w:jc w:val="both"/>
+        <w:rPr>
+          <w:b/>
+          <w:sz w:val="24"/>
+          <w:szCs w:val="24"/>
+        </w:rPr>
+      </w:pPr>
+      <w:r>
+        <w:rPr>
+          <w:b/>
+          <w:sz w:val="24"/>
+          <w:szCs w:val="24"/>
+        </w:rPr>
+        <w:t>PLAN DE ACCIÓN</w:t>
+      </w:r>
+    </w:p>
+    <w:p>
+      <w:pPr>
+        <w:pStyle w:val="Prrafodelista"/>
+        <w:numPr>
+          <w:ilvl w:val="0"/>
+          <w:numId w:val="10"/>
+        </w:numPr>
+        <w:spacing w:line="360" w:lineRule="auto"/>
+        <w:jc w:val="both"/>
+        <w:rPr>
+          <w:bCs/>
+          <w:sz w:val="24"/>
+          <w:szCs w:val="24"/>
+        </w:rPr>
+      </w:pPr>
+      <w:r>
+        <w:rPr>
+          <w:bCs/>
+          <w:sz w:val="24"/>
+          <w:szCs w:val="24"/>
+        </w:rPr>
+        <w:t xml:space="preserve">Arreglar un </w:t>
+      </w:r>
+      <w:proofErr w:type="spellStart"/>
+      <w:r>
+        <w:rPr>
+          <w:bCs/>
+          <w:sz w:val="24"/>
+          <w:szCs w:val="24"/>
+        </w:rPr>
+        <w:t>code</w:t>
+      </w:r>
+      <w:proofErr w:type="spellEnd"/>
+      <w:r>
+        <w:rPr>
+          <w:bCs/>
+          <w:sz w:val="24"/>
+          <w:szCs w:val="24"/>
+        </w:rPr>
+        <w:t xml:space="preserve"> </w:t>
+      </w:r>
+      <w:proofErr w:type="spellStart"/>
+      <w:r>
+        <w:rPr>
+          <w:bCs/>
+          <w:sz w:val="24"/>
+          <w:szCs w:val="24"/>
+        </w:rPr>
+        <w:t>smell</w:t>
+      </w:r>
+      <w:proofErr w:type="spellEnd"/>
+      <w:r>
+        <w:rPr>
+          <w:bCs/>
+          <w:sz w:val="24"/>
+          <w:szCs w:val="24"/>
+        </w:rPr>
+        <w:t xml:space="preserve"> que tiene severidad “</w:t>
+      </w:r>
+      <w:proofErr w:type="spellStart"/>
+      <w:r>
+        <w:rPr>
+          <w:bCs/>
+          <w:sz w:val="24"/>
+          <w:szCs w:val="24"/>
+        </w:rPr>
+        <w:t>minor</w:t>
+      </w:r>
+      <w:proofErr w:type="spellEnd"/>
+      <w:r>
+        <w:rPr>
+          <w:bCs/>
+          <w:sz w:val="24"/>
+          <w:szCs w:val="24"/>
+        </w:rPr>
+        <w:t>” que no es “</w:t>
+      </w:r>
+      <w:proofErr w:type="spellStart"/>
+      <w:r>
+        <w:rPr>
+          <w:bCs/>
+          <w:sz w:val="24"/>
+          <w:szCs w:val="24"/>
+        </w:rPr>
+        <w:t>deprecated</w:t>
+      </w:r>
+      <w:proofErr w:type="spellEnd"/>
+      <w:r>
+        <w:rPr>
+          <w:bCs/>
+          <w:sz w:val="24"/>
+          <w:szCs w:val="24"/>
+        </w:rPr>
+        <w:t>”</w:t>
+      </w:r>
+    </w:p>
+    <w:p>
+      <w:pPr>
+        <w:spacing w:line="360" w:lineRule="auto"/>
+        <w:jc w:val="both"/>
+        <w:rPr>
+          <w:sz w:val="24"/>
+          <w:szCs w:val="24"/>
+        </w:rPr>
+      </w:pPr>
+      <w:r>
+        <w:rPr>
+          <w:b/>
+          <w:sz w:val="24"/>
+          <w:szCs w:val="24"/>
+        </w:rPr>
+        <w:t>COMENTARIOS</w:t>
+      </w:r>
+    </w:p>
+    <w:p>
+      <w:pPr>
+        <w:pStyle w:val="Prrafodelista"/>
+        <w:numPr>
+          <w:ilvl w:val="0"/>
+          <w:numId w:val="8"/>
+        </w:numPr>
+        <w:spacing w:line="360" w:lineRule="auto"/>
+        <w:jc w:val="both"/>
+        <w:rPr>
+          <w:sz w:val="24"/>
+          <w:szCs w:val="24"/>
+        </w:rPr>
+      </w:pPr>
+      <w:r>
+        <w:rPr>
+          <w:sz w:val="24"/>
+          <w:szCs w:val="24"/>
+        </w:rPr>
+        <w:t>Con esta acción se restarán 15 minutos de la deuda t</w:t>
+      </w:r>
+      <w:r>
+        <w:rPr>
+          <w:sz w:val="24"/>
+          <w:szCs w:val="24"/>
+        </w:rPr>
+        <w:t>é</w:t>
+      </w:r>
+      <w:r>
+        <w:rPr>
+          <w:sz w:val="24"/>
+          <w:szCs w:val="24"/>
+        </w:rPr>
+        <w:t>cnica</w:t>
+      </w:r>
+    </w:p>
+    <w:p>
+      <w:pPr>
+        <w:rPr>
+          <w:sz w:val="24"/>
+          <w:szCs w:val="24"/>
+        </w:rPr>
+      </w:pPr>
+      <w:r>
+        <w:rPr>
+          <w:sz w:val="24"/>
+          <w:szCs w:val="24"/>
+        </w:rPr>
+        <w:br w:type="page"/>
+      </w:r>
+    </w:p>
+    <w:p>
+      <w:pPr>
+        <w:pStyle w:val="Ttulo2"/>
+        <w:jc w:val="both"/>
+        <w:rPr>
+          <w:b/>
+          <w:color w:val="D311A0"/>
+          <w:sz w:val="28"/>
+        </w:rPr>
+      </w:pPr>
+      <w:r>
+        <w:rPr>
+          <w:b/>
+          <w:color w:val="D311A0"/>
+          <w:sz w:val="28"/>
+        </w:rPr>
+        <w:lastRenderedPageBreak/>
+        <w:t xml:space="preserve">ANÁLISIS </w:t>
+      </w:r>
+      <w:r>
+        <w:rPr>
+          <w:b/>
+          <w:color w:val="D311A0"/>
+          <w:sz w:val="28"/>
+        </w:rPr>
+        <w:t>1</w:t>
+      </w:r>
+      <w:r>
+        <w:rPr>
+          <w:b/>
+          <w:color w:val="D311A0"/>
+          <w:sz w:val="28"/>
+        </w:rPr>
+        <w:t>6</w:t>
+      </w:r>
+      <w:r>
+        <w:rPr>
+          <w:b/>
+          <w:color w:val="D311A0"/>
+          <w:sz w:val="28"/>
+        </w:rPr>
+        <w:t xml:space="preserve"> </w:t>
+      </w:r>
+      <w:r>
+        <w:rPr>
+          <w:b/>
+          <w:color w:val="D311A0"/>
+          <w:sz w:val="28"/>
+        </w:rPr>
+        <w:t>NOVIEMBRE</w:t>
+      </w:r>
+      <w:r>
+        <w:rPr>
+          <w:b/>
+          <w:color w:val="D311A0"/>
+          <w:sz w:val="28"/>
+        </w:rPr>
+        <w:t xml:space="preserve"> 20</w:t>
+      </w:r>
+      <w:r>
+        <w:rPr>
+          <w:b/>
+          <w:color w:val="D311A0"/>
+          <w:sz w:val="28"/>
+        </w:rPr>
+        <w:t>20</w:t>
+      </w:r>
+    </w:p>
+    <w:p>
+      <w:pPr>
+        <w:jc w:val="both"/>
+      </w:pPr>
+    </w:p>
+    <w:p>
+      <w:pPr>
+        <w:spacing w:line="360" w:lineRule="auto"/>
+        <w:jc w:val="both"/>
+        <w:rPr>
+          <w:b/>
+          <w:sz w:val="24"/>
+          <w:szCs w:val="24"/>
+        </w:rPr>
+      </w:pPr>
+      <w:r>
+        <w:rPr>
+          <w:b/>
+          <w:sz w:val="24"/>
+          <w:szCs w:val="24"/>
+        </w:rPr>
+        <w:t>CAPTURA</w:t>
+      </w:r>
+    </w:p>
+    <w:p>
+      <w:pPr>
+        <w:spacing w:line="360" w:lineRule="auto"/>
+        <w:jc w:val="both"/>
+        <w:rPr>
+          <w:bCs/>
+          <w:sz w:val="24"/>
+          <w:szCs w:val="24"/>
+        </w:rPr>
+      </w:pPr>
+    </w:p>
+    <w:p>
+      <w:pPr>
+        <w:spacing w:line="360" w:lineRule="auto"/>
+        <w:jc w:val="both"/>
+        <w:rPr>
+          <w:bCs/>
+          <w:sz w:val="24"/>
+          <w:szCs w:val="24"/>
+        </w:rPr>
+      </w:pPr>
+    </w:p>
+    <w:p>
+      <w:pPr>
+        <w:spacing w:line="360" w:lineRule="auto"/>
+        <w:jc w:val="both"/>
+        <w:rPr>
+          <w:b/>
+          <w:sz w:val="24"/>
+          <w:szCs w:val="24"/>
+        </w:rPr>
+      </w:pPr>
+      <w:r>
+        <w:rPr>
+          <w:b/>
+          <w:sz w:val="24"/>
+          <w:szCs w:val="24"/>
+        </w:rPr>
+        <w:t>INCIDENCIAS</w:t>
+      </w:r>
+    </w:p>
+    <w:p>
+      <w:pPr>
+        <w:spacing w:line="360" w:lineRule="auto"/>
+        <w:jc w:val="both"/>
+        <w:rPr>
+          <w:sz w:val="24"/>
+          <w:szCs w:val="24"/>
+        </w:rPr>
+      </w:pPr>
+    </w:p>
+    <w:p>
+      <w:pPr>
+        <w:spacing w:line="360" w:lineRule="auto"/>
+        <w:jc w:val="both"/>
+        <w:rPr>
+          <w:sz w:val="24"/>
+          <w:szCs w:val="24"/>
+        </w:rPr>
+      </w:pPr>
+    </w:p>
+    <w:p>
+      <w:pPr>
+        <w:spacing w:line="360" w:lineRule="auto"/>
+        <w:jc w:val="both"/>
+        <w:rPr>
+          <w:b/>
+          <w:sz w:val="24"/>
+          <w:szCs w:val="24"/>
+        </w:rPr>
+      </w:pPr>
+      <w:r>
+        <w:rPr>
+          <w:b/>
+          <w:sz w:val="24"/>
+          <w:szCs w:val="24"/>
+        </w:rPr>
+        <w:t>PLAN DE ACCIÓN</w:t>
+      </w:r>
+    </w:p>
+    <w:p>
+      <w:pPr>
+        <w:pStyle w:val="Prrafodelista"/>
+        <w:numPr>
+          <w:ilvl w:val="0"/>
+          <w:numId w:val="11"/>
+        </w:numPr>
+        <w:spacing w:line="360" w:lineRule="auto"/>
+        <w:jc w:val="both"/>
+        <w:rPr>
+          <w:sz w:val="24"/>
+          <w:szCs w:val="24"/>
+        </w:rPr>
+      </w:pPr>
+      <w:r>
+        <w:rPr>
+          <w:sz w:val="24"/>
+          <w:szCs w:val="24"/>
+        </w:rPr>
+        <w:t>Nada</w:t>
+      </w:r>
+    </w:p>
+    <w:p>
+      <w:pPr>
+        <w:spacing w:line="360" w:lineRule="auto"/>
+        <w:jc w:val="both"/>
+        <w:rPr>
+          <w:sz w:val="24"/>
+          <w:szCs w:val="24"/>
+        </w:rPr>
+      </w:pPr>
+    </w:p>
+    <w:p>
+      <w:pPr>
+        <w:spacing w:line="360" w:lineRule="auto"/>
+        <w:jc w:val="both"/>
+        <w:rPr>
+          <w:sz w:val="24"/>
+          <w:szCs w:val="24"/>
+        </w:rPr>
+      </w:pPr>
+      <w:r>
+        <w:rPr>
+          <w:b/>
+          <w:sz w:val="24"/>
+          <w:szCs w:val="24"/>
+        </w:rPr>
+        <w:t>COMENTARIOS</w:t>
+      </w:r>
+    </w:p>
+    <w:p>
+      <w:pPr>
+        <w:pStyle w:val="Prrafodelista"/>
+        <w:numPr>
+          <w:ilvl w:val="0"/>
+          <w:numId w:val="8"/>
+        </w:numPr>
+        <w:spacing w:line="360" w:lineRule="auto"/>
+        <w:jc w:val="both"/>
+        <w:rPr>
+          <w:sz w:val="24"/>
+          <w:szCs w:val="24"/>
+        </w:rPr>
+      </w:pPr>
+      <w:r>
+        <w:rPr>
+          <w:sz w:val="24"/>
+          <w:szCs w:val="24"/>
+        </w:rPr>
+        <w:t>Nada</w:t>
+      </w:r>
+    </w:p>
+    <w:p>
+      <w:pPr>
+        <w:spacing w:line="360" w:lineRule="auto"/>
+        <w:jc w:val="both"/>
+        <w:rPr>
+          <w:sz w:val="24"/>
+          <w:szCs w:val="24"/>
+        </w:rPr>
+      </w:pPr>
+    </w:p>
+    <w:p>
+      <w:pPr>
+        <w:spacing w:line="360" w:lineRule="auto"/>
+        <w:jc w:val="both"/>
+        <w:rPr>
           <w:sz w:val="24"/>
           <w:szCs w:val="24"/>
         </w:rPr>
       </w:pPr>
     </w:p>
     <w:sectPr>
-      <w:headerReference w:type="default" r:id="rId8"/>
+      <w:headerReference w:type="default" r:id="rId9"/>
       <w:pgSz w:w="11906" w:h="16838"/>
       <w:pgMar w:top="1417" w:right="1701" w:bottom="1417" w:left="1701" w:header="708" w:footer="708" w:gutter="0"/>
       <w:cols w:space="708"/>
@@ -955,9 +1587,11 @@
           <w:pPr>
             <w:spacing w:after="0" w:line="240" w:lineRule="auto"/>
           </w:pPr>
+          <w:proofErr w:type="spellStart"/>
           <w:r>
             <w:t>Corocotta</w:t>
           </w:r>
+          <w:proofErr w:type="spellEnd"/>
         </w:p>
       </w:tc>
       <w:tc>
@@ -1145,6 +1779,178 @@
 <file path=word/numbering.xml><?xml version="1.0" encoding="utf-8"?>
 <w:numbering xmlns:wpc="http://schemas.microsoft.com/office/word/2010/wordprocessingCanvas" xmlns:cx="http://schemas.microsoft.com/office/drawing/2014/chartex" xmlns:cx1="http://schemas.microsoft.com/office/drawing/2015/9/8/chartex" xmlns:cx2="http://schemas.microsoft.com/office/drawing/2015/10/21/chartex" xmlns:cx3="http://schemas.microsoft.com/office/drawing/2016/5/9/chartex" xmlns:cx4="http://schemas.microsoft.com/office/drawing/2016/5/10/chartex" xmlns:cx5="http://schemas.microsoft.com/office/drawing/2016/5/11/chartex" xmlns:cx6="http://schemas.microsoft.com/office/drawing/2016/5/12/chartex" xmlns:cx7="http://schemas.microsoft.com/office/drawing/2016/5/13/chartex" xmlns:cx8="http://schemas.microsoft.com/office/drawing/2016/5/14/chartex" xmlns:mc="http://schemas.openxmlformats.org/markup-compatibility/2006" xmlns:aink="http://schemas.microsoft.com/office/drawing/2016/ink" xmlns:am3d="http://schemas.microsoft.com/office/drawing/2017/model3d" xmlns:o="urn:schemas-microsoft-com:office:office" xmlns:r="http://schemas.openxmlformats.org/officeDocument/2006/relationships" xmlns:m="http://schemas.openxmlformats.org/officeDocument/2006/math" xmlns:v="urn:schemas-microsoft-com:vml" xmlns:wp14="http://schemas.microsoft.com/office/word/2010/wordprocessingDrawing" xmlns:wp="http://schemas.openxmlformats.org/drawingml/2006/wordprocessingDrawing" xmlns:w10="urn:schemas-microsoft-com:office:word" xmlns:w="http://schemas.openxmlformats.org/wordprocessingml/2006/main" xmlns:w14="http://schemas.microsoft.com/office/word/2010/wordml" xmlns:w15="http://schemas.microsoft.com/office/word/2012/wordml" xmlns:w16cex="http://schemas.microsoft.com/office/word/2018/wordml/cex" xmlns:w16cid="http://schemas.microsoft.com/office/word/2016/wordml/cid" xmlns:w16="http://schemas.microsoft.com/office/word/2018/wordml" xmlns:w16se="http://schemas.microsoft.com/office/word/2015/wordml/symex" xmlns:wpg="http://schemas.microsoft.com/office/word/2010/wordprocessingGroup" xmlns:wpi="http://schemas.microsoft.com/office/word/2010/wordprocessingInk" xmlns:wne="http://schemas.microsoft.com/office/word/2006/wordml" xmlns:wps="http://schemas.microsoft.com/office/word/2010/wordprocessingShape" mc:Ignorable="w14 w15 w16se w16cid w16 w16cex wp14">
   <w:abstractNum w:abstractNumId="0" w15:restartNumberingAfterBreak="0">
+    <w:nsid w:val="18523A23"/>
+    <w:multiLevelType w:val="hybridMultilevel"/>
+    <w:tmpl w:val="43D0027A"/>
+    <w:lvl w:ilvl="0" w:tplc="0C0A0011">
+      <w:start w:val="1"/>
+      <w:numFmt w:val="decimal"/>
+      <w:lvlText w:val="%1)"/>
+      <w:lvlJc w:val="left"/>
+      <w:pPr>
+        <w:ind w:left="1428" w:hanging="360"/>
+      </w:pPr>
+    </w:lvl>
+    <w:lvl w:ilvl="1" w:tplc="0C0A0019" w:tentative="1">
+      <w:start w:val="1"/>
+      <w:numFmt w:val="lowerLetter"/>
+      <w:lvlText w:val="%2."/>
+      <w:lvlJc w:val="left"/>
+      <w:pPr>
+        <w:ind w:left="2148" w:hanging="360"/>
+      </w:pPr>
+    </w:lvl>
+    <w:lvl w:ilvl="2" w:tplc="0C0A001B" w:tentative="1">
+      <w:start w:val="1"/>
+      <w:numFmt w:val="lowerRoman"/>
+      <w:lvlText w:val="%3."/>
+      <w:lvlJc w:val="right"/>
+      <w:pPr>
+        <w:ind w:left="2868" w:hanging="180"/>
+      </w:pPr>
+    </w:lvl>
+    <w:lvl w:ilvl="3" w:tplc="0C0A000F" w:tentative="1">
+      <w:start w:val="1"/>
+      <w:numFmt w:val="decimal"/>
+      <w:lvlText w:val="%4."/>
+      <w:lvlJc w:val="left"/>
+      <w:pPr>
+        <w:ind w:left="3588" w:hanging="360"/>
+      </w:pPr>
+    </w:lvl>
+    <w:lvl w:ilvl="4" w:tplc="0C0A0019" w:tentative="1">
+      <w:start w:val="1"/>
+      <w:numFmt w:val="lowerLetter"/>
+      <w:lvlText w:val="%5."/>
+      <w:lvlJc w:val="left"/>
+      <w:pPr>
+        <w:ind w:left="4308" w:hanging="360"/>
+      </w:pPr>
+    </w:lvl>
+    <w:lvl w:ilvl="5" w:tplc="0C0A001B" w:tentative="1">
+      <w:start w:val="1"/>
+      <w:numFmt w:val="lowerRoman"/>
+      <w:lvlText w:val="%6."/>
+      <w:lvlJc w:val="right"/>
+      <w:pPr>
+        <w:ind w:left="5028" w:hanging="180"/>
+      </w:pPr>
+    </w:lvl>
+    <w:lvl w:ilvl="6" w:tplc="0C0A000F" w:tentative="1">
+      <w:start w:val="1"/>
+      <w:numFmt w:val="decimal"/>
+      <w:lvlText w:val="%7."/>
+      <w:lvlJc w:val="left"/>
+      <w:pPr>
+        <w:ind w:left="5748" w:hanging="360"/>
+      </w:pPr>
+    </w:lvl>
+    <w:lvl w:ilvl="7" w:tplc="0C0A0019" w:tentative="1">
+      <w:start w:val="1"/>
+      <w:numFmt w:val="lowerLetter"/>
+      <w:lvlText w:val="%8."/>
+      <w:lvlJc w:val="left"/>
+      <w:pPr>
+        <w:ind w:left="6468" w:hanging="360"/>
+      </w:pPr>
+    </w:lvl>
+    <w:lvl w:ilvl="8" w:tplc="0C0A001B" w:tentative="1">
+      <w:start w:val="1"/>
+      <w:numFmt w:val="lowerRoman"/>
+      <w:lvlText w:val="%9."/>
+      <w:lvlJc w:val="right"/>
+      <w:pPr>
+        <w:ind w:left="7188" w:hanging="180"/>
+      </w:pPr>
+    </w:lvl>
+  </w:abstractNum>
+  <w:abstractNum w:abstractNumId="1" w15:restartNumberingAfterBreak="0">
+    <w:nsid w:val="3C1A7486"/>
+    <w:multiLevelType w:val="hybridMultilevel"/>
+    <w:tmpl w:val="1584F118"/>
+    <w:lvl w:ilvl="0" w:tplc="0C0A0011">
+      <w:start w:val="1"/>
+      <w:numFmt w:val="decimal"/>
+      <w:lvlText w:val="%1)"/>
+      <w:lvlJc w:val="left"/>
+      <w:pPr>
+        <w:ind w:left="720" w:hanging="360"/>
+      </w:pPr>
+    </w:lvl>
+    <w:lvl w:ilvl="1" w:tplc="0C0A0019" w:tentative="1">
+      <w:start w:val="1"/>
+      <w:numFmt w:val="lowerLetter"/>
+      <w:lvlText w:val="%2."/>
+      <w:lvlJc w:val="left"/>
+      <w:pPr>
+        <w:ind w:left="1440" w:hanging="360"/>
+      </w:pPr>
+    </w:lvl>
+    <w:lvl w:ilvl="2" w:tplc="0C0A001B" w:tentative="1">
+      <w:start w:val="1"/>
+      <w:numFmt w:val="lowerRoman"/>
+      <w:lvlText w:val="%3."/>
+      <w:lvlJc w:val="right"/>
+      <w:pPr>
+        <w:ind w:left="2160" w:hanging="180"/>
+      </w:pPr>
+    </w:lvl>
+    <w:lvl w:ilvl="3" w:tplc="0C0A000F" w:tentative="1">
+      <w:start w:val="1"/>
+      <w:numFmt w:val="decimal"/>
+      <w:lvlText w:val="%4."/>
+      <w:lvlJc w:val="left"/>
+      <w:pPr>
+        <w:ind w:left="2880" w:hanging="360"/>
+      </w:pPr>
+    </w:lvl>
+    <w:lvl w:ilvl="4" w:tplc="0C0A0019" w:tentative="1">
+      <w:start w:val="1"/>
+      <w:numFmt w:val="lowerLetter"/>
+      <w:lvlText w:val="%5."/>
+      <w:lvlJc w:val="left"/>
+      <w:pPr>
+        <w:ind w:left="3600" w:hanging="360"/>
+      </w:pPr>
+    </w:lvl>
+    <w:lvl w:ilvl="5" w:tplc="0C0A001B" w:tentative="1">
+      <w:start w:val="1"/>
+      <w:numFmt w:val="lowerRoman"/>
+      <w:lvlText w:val="%6."/>
+      <w:lvlJc w:val="right"/>
+      <w:pPr>
+        <w:ind w:left="4320" w:hanging="180"/>
+      </w:pPr>
+    </w:lvl>
+    <w:lvl w:ilvl="6" w:tplc="0C0A000F" w:tentative="1">
+      <w:start w:val="1"/>
+      <w:numFmt w:val="decimal"/>
+      <w:lvlText w:val="%7."/>
+      <w:lvlJc w:val="left"/>
+      <w:pPr>
+        <w:ind w:left="5040" w:hanging="360"/>
+      </w:pPr>
+    </w:lvl>
+    <w:lvl w:ilvl="7" w:tplc="0C0A0019" w:tentative="1">
+      <w:start w:val="1"/>
+      <w:numFmt w:val="lowerLetter"/>
+      <w:lvlText w:val="%8."/>
+      <w:lvlJc w:val="left"/>
+      <w:pPr>
+        <w:ind w:left="5760" w:hanging="360"/>
+      </w:pPr>
+    </w:lvl>
+    <w:lvl w:ilvl="8" w:tplc="0C0A001B" w:tentative="1">
+      <w:start w:val="1"/>
+      <w:numFmt w:val="lowerRoman"/>
+      <w:lvlText w:val="%9."/>
+      <w:lvlJc w:val="right"/>
+      <w:pPr>
+        <w:ind w:left="6480" w:hanging="180"/>
+      </w:pPr>
+    </w:lvl>
+  </w:abstractNum>
+  <w:abstractNum w:abstractNumId="2" w15:restartNumberingAfterBreak="0">
     <w:nsid w:val="435B4938"/>
     <w:multiLevelType w:val="hybridMultilevel"/>
     <w:tmpl w:val="6DAE1C42"/>
@@ -1257,7 +2063,7 @@
       </w:rPr>
     </w:lvl>
   </w:abstractNum>
-  <w:abstractNum w:abstractNumId="1" w15:restartNumberingAfterBreak="0">
+  <w:abstractNum w:abstractNumId="3" w15:restartNumberingAfterBreak="0">
     <w:nsid w:val="43B41265"/>
     <w:multiLevelType w:val="hybridMultilevel"/>
     <w:tmpl w:val="7600594C"/>
@@ -1369,7 +2175,7 @@
       </w:rPr>
     </w:lvl>
   </w:abstractNum>
-  <w:abstractNum w:abstractNumId="2" w15:restartNumberingAfterBreak="0">
+  <w:abstractNum w:abstractNumId="4" w15:restartNumberingAfterBreak="0">
     <w:nsid w:val="43E31ABF"/>
     <w:multiLevelType w:val="hybridMultilevel"/>
     <w:tmpl w:val="7F823970"/>
@@ -1458,7 +2264,7 @@
       </w:pPr>
     </w:lvl>
   </w:abstractNum>
-  <w:abstractNum w:abstractNumId="3" w15:restartNumberingAfterBreak="0">
+  <w:abstractNum w:abstractNumId="5" w15:restartNumberingAfterBreak="0">
     <w:nsid w:val="5E3C7772"/>
     <w:multiLevelType w:val="hybridMultilevel"/>
     <w:tmpl w:val="7F823970"/>
@@ -1547,7 +2353,7 @@
       </w:pPr>
     </w:lvl>
   </w:abstractNum>
-  <w:abstractNum w:abstractNumId="4" w15:restartNumberingAfterBreak="0">
+  <w:abstractNum w:abstractNumId="6" w15:restartNumberingAfterBreak="0">
     <w:nsid w:val="6CC47A47"/>
     <w:multiLevelType w:val="hybridMultilevel"/>
     <w:tmpl w:val="F570757A"/>
@@ -1659,7 +2465,7 @@
       </w:rPr>
     </w:lvl>
   </w:abstractNum>
-  <w:abstractNum w:abstractNumId="5" w15:restartNumberingAfterBreak="0">
+  <w:abstractNum w:abstractNumId="7" w15:restartNumberingAfterBreak="0">
     <w:nsid w:val="6FD479BD"/>
     <w:multiLevelType w:val="hybridMultilevel"/>
     <w:tmpl w:val="7F823970"/>
@@ -1748,7 +2554,7 @@
       </w:pPr>
     </w:lvl>
   </w:abstractNum>
-  <w:abstractNum w:abstractNumId="6" w15:restartNumberingAfterBreak="0">
+  <w:abstractNum w:abstractNumId="8" w15:restartNumberingAfterBreak="0">
     <w:nsid w:val="7E751299"/>
     <w:multiLevelType w:val="hybridMultilevel"/>
     <w:tmpl w:val="7F823970"/>
@@ -1837,23 +2643,112 @@
       </w:pPr>
     </w:lvl>
   </w:abstractNum>
+  <w:abstractNum w:abstractNumId="9" w15:restartNumberingAfterBreak="0">
+    <w:nsid w:val="7FF94613"/>
+    <w:multiLevelType w:val="hybridMultilevel"/>
+    <w:tmpl w:val="7F823970"/>
+    <w:lvl w:ilvl="0" w:tplc="0C0A0011">
+      <w:start w:val="1"/>
+      <w:numFmt w:val="decimal"/>
+      <w:lvlText w:val="%1)"/>
+      <w:lvlJc w:val="left"/>
+      <w:pPr>
+        <w:ind w:left="720" w:hanging="360"/>
+      </w:pPr>
+      <w:rPr>
+        <w:rFonts w:hint="default"/>
+      </w:rPr>
+    </w:lvl>
+    <w:lvl w:ilvl="1" w:tplc="0C0A0019" w:tentative="1">
+      <w:start w:val="1"/>
+      <w:numFmt w:val="lowerLetter"/>
+      <w:lvlText w:val="%2."/>
+      <w:lvlJc w:val="left"/>
+      <w:pPr>
+        <w:ind w:left="1440" w:hanging="360"/>
+      </w:pPr>
+    </w:lvl>
+    <w:lvl w:ilvl="2" w:tplc="0C0A001B" w:tentative="1">
+      <w:start w:val="1"/>
+      <w:numFmt w:val="lowerRoman"/>
+      <w:lvlText w:val="%3."/>
+      <w:lvlJc w:val="right"/>
+      <w:pPr>
+        <w:ind w:left="2160" w:hanging="180"/>
+      </w:pPr>
+    </w:lvl>
+    <w:lvl w:ilvl="3" w:tplc="0C0A000F" w:tentative="1">
+      <w:start w:val="1"/>
+      <w:numFmt w:val="decimal"/>
+      <w:lvlText w:val="%4."/>
+      <w:lvlJc w:val="left"/>
+      <w:pPr>
+        <w:ind w:left="2880" w:hanging="360"/>
+      </w:pPr>
+    </w:lvl>
+    <w:lvl w:ilvl="4" w:tplc="0C0A0019" w:tentative="1">
+      <w:start w:val="1"/>
+      <w:numFmt w:val="lowerLetter"/>
+      <w:lvlText w:val="%5."/>
+      <w:lvlJc w:val="left"/>
+      <w:pPr>
+        <w:ind w:left="3600" w:hanging="360"/>
+      </w:pPr>
+    </w:lvl>
+    <w:lvl w:ilvl="5" w:tplc="0C0A001B" w:tentative="1">
+      <w:start w:val="1"/>
+      <w:numFmt w:val="lowerRoman"/>
+      <w:lvlText w:val="%6."/>
+      <w:lvlJc w:val="right"/>
+      <w:pPr>
+        <w:ind w:left="4320" w:hanging="180"/>
+      </w:pPr>
+    </w:lvl>
+    <w:lvl w:ilvl="6" w:tplc="0C0A000F" w:tentative="1">
+      <w:start w:val="1"/>
+      <w:numFmt w:val="decimal"/>
+      <w:lvlText w:val="%7."/>
+      <w:lvlJc w:val="left"/>
+      <w:pPr>
+        <w:ind w:left="5040" w:hanging="360"/>
+      </w:pPr>
+    </w:lvl>
+    <w:lvl w:ilvl="7" w:tplc="0C0A0019" w:tentative="1">
+      <w:start w:val="1"/>
+      <w:numFmt w:val="lowerLetter"/>
+      <w:lvlText w:val="%8."/>
+      <w:lvlJc w:val="left"/>
+      <w:pPr>
+        <w:ind w:left="5760" w:hanging="360"/>
+      </w:pPr>
+    </w:lvl>
+    <w:lvl w:ilvl="8" w:tplc="0C0A001B" w:tentative="1">
+      <w:start w:val="1"/>
+      <w:numFmt w:val="lowerRoman"/>
+      <w:lvlText w:val="%9."/>
+      <w:lvlJc w:val="right"/>
+      <w:pPr>
+        <w:ind w:left="6480" w:hanging="180"/>
+      </w:pPr>
+    </w:lvl>
+  </w:abstractNum>
   <w:num w:numId="1">
-    <w:abstractNumId w:val="1"/>
+    <w:abstractNumId w:val="3"/>
   </w:num>
   <w:num w:numId="2">
+    <w:abstractNumId w:val="7"/>
+  </w:num>
+  <w:num w:numId="3">
+    <w:abstractNumId w:val="2"/>
+  </w:num>
+  <w:num w:numId="4">
+    <w:abstractNumId w:val="4"/>
+  </w:num>
+  <w:num w:numId="5">
     <w:abstractNumId w:val="5"/>
   </w:num>
-  <w:num w:numId="3">
-    <w:abstractNumId w:val="0"/>
-  </w:num>
-  <w:num w:numId="4">
-    <w:abstractNumId w:val="2"/>
-  </w:num>
-  <w:num w:numId="5">
-    <w:abstractNumId w:val="3"/>
-  </w:num>
   <w:num w:numId="6">
-    <w:abstractNumId w:val="3"/>
+    <w:abstractNumId w:val="5"/>
     <w:lvlOverride w:ilvl="0">
       <w:startOverride w:val="1"/>
     </w:lvlOverride>
@@ -1883,10 +2778,19 @@
     </w:lvlOverride>
   </w:num>
   <w:num w:numId="7">
+    <w:abstractNumId w:val="8"/>
+  </w:num>
+  <w:num w:numId="8">
     <w:abstractNumId w:val="6"/>
   </w:num>
-  <w:num w:numId="8">
-    <w:abstractNumId w:val="4"/>
+  <w:num w:numId="9">
+    <w:abstractNumId w:val="1"/>
+  </w:num>
+  <w:num w:numId="10">
+    <w:abstractNumId w:val="0"/>
+  </w:num>
+  <w:num w:numId="11">
+    <w:abstractNumId w:val="9"/>
   </w:num>
 </w:numbering>
 </file>

</xml_diff>

<commit_message>
Tercer informe de calidad completado.
</commit_message>
<xml_diff>
--- a/Docs/Quality Reports/Sprint02-QAReport.docx
+++ b/Docs/Quality Reports/Sprint02-QAReport.docx
@@ -911,14 +911,42 @@
           <w:sz w:val="24"/>
           <w:szCs w:val="24"/>
         </w:rPr>
-        <w:t xml:space="preserve">El análisis ha dado resultados satisfactorios, apegándose este a los criterios de calidad de la organización. No se han encontrado bugs en la aplicación, además de esto, la deuda técnica es menor a 4 horas y 10 minutos, </w:t>
-      </w:r>
-      <w:r>
-        <w:rPr>
-          <w:sz w:val="24"/>
-          <w:szCs w:val="24"/>
-        </w:rPr>
-        <w:t>correspondiéndose en este test a 3 horas exactas.</w:t>
+        <w:t>El análisis ha dado resultados satisfactorios, apegándose este a los criterios de calidad de la organización. No se han encontrado bugs en la aplicación</w:t>
+      </w:r>
+      <w:r>
+        <w:rPr>
+          <w:sz w:val="24"/>
+          <w:szCs w:val="24"/>
+        </w:rPr>
+        <w:t>. L</w:t>
+      </w:r>
+      <w:r>
+        <w:rPr>
+          <w:sz w:val="24"/>
+          <w:szCs w:val="24"/>
+        </w:rPr>
+        <w:t xml:space="preserve">a deuda técnica es menor a 4 horas y 10 minutos, </w:t>
+      </w:r>
+      <w:r>
+        <w:rPr>
+          <w:sz w:val="24"/>
+          <w:szCs w:val="24"/>
+        </w:rPr>
+        <w:t xml:space="preserve">correspondiéndose en este </w:t>
+      </w:r>
+      <w:r>
+        <w:rPr>
+          <w:sz w:val="24"/>
+          <w:szCs w:val="24"/>
+        </w:rPr>
+        <w:t>punto</w:t>
+      </w:r>
+      <w:r>
+        <w:rPr>
+          <w:sz w:val="24"/>
+          <w:szCs w:val="24"/>
+        </w:rPr>
+        <w:t xml:space="preserve"> a 3 horas exactas.</w:t>
       </w:r>
       <w:r>
         <w:rPr>
@@ -1106,6 +1134,13 @@
         </w:rPr>
         <w:t>cnica</w:t>
       </w:r>
+      <w:r>
+        <w:rPr>
+          <w:sz w:val="24"/>
+          <w:szCs w:val="24"/>
+        </w:rPr>
+        <w:t>.</w:t>
+      </w:r>
     </w:p>
     <w:p>
       <w:pPr>
@@ -1147,7 +1182,7 @@
           <w:color w:val="D311A0"/>
           <w:sz w:val="28"/>
         </w:rPr>
-        <w:t>1</w:t>
+        <w:t>16</w:t>
       </w:r>
       <w:r>
         <w:rPr>
@@ -1155,7 +1190,7 @@
           <w:color w:val="D311A0"/>
           <w:sz w:val="28"/>
         </w:rPr>
-        <w:t>6</w:t>
+        <w:t xml:space="preserve"> </w:t>
       </w:r>
       <w:r>
         <w:rPr>
@@ -1163,7 +1198,7 @@
           <w:color w:val="D311A0"/>
           <w:sz w:val="28"/>
         </w:rPr>
-        <w:t xml:space="preserve"> </w:t>
+        <w:t>NOVIEMBRE</w:t>
       </w:r>
       <w:r>
         <w:rPr>
@@ -1171,7 +1206,7 @@
           <w:color w:val="D311A0"/>
           <w:sz w:val="28"/>
         </w:rPr>
-        <w:t>NOVIEMBRE</w:t>
+        <w:t xml:space="preserve"> 20</w:t>
       </w:r>
       <w:r>
         <w:rPr>
@@ -1179,14 +1214,6 @@
           <w:color w:val="D311A0"/>
           <w:sz w:val="28"/>
         </w:rPr>
-        <w:t xml:space="preserve"> 20</w:t>
-      </w:r>
-      <w:r>
-        <w:rPr>
-          <w:b/>
-          <w:color w:val="D311A0"/>
-          <w:sz w:val="28"/>
-        </w:rPr>
         <w:t>20</w:t>
       </w:r>
     </w:p>
@@ -1224,6 +1251,48 @@
           <w:szCs w:val="24"/>
         </w:rPr>
       </w:pPr>
+      <w:r>
+        <w:rPr>
+          <w:bCs/>
+          <w:sz w:val="24"/>
+          <w:szCs w:val="24"/>
+        </w:rPr>
+        <w:drawing>
+          <wp:inline distT="0" distB="0" distL="0" distR="0" wp14:anchorId="26FC9236" wp14:editId="761A906A">
+            <wp:extent cx="5994881" cy="819150"/>
+            <wp:effectExtent l="0" t="0" r="6350" b="0"/>
+            <wp:docPr id="2" name="Imagen 2"/>
+            <wp:cNvGraphicFramePr>
+              <a:graphicFrameLocks xmlns:a="http://schemas.openxmlformats.org/drawingml/2006/main" noChangeAspect="1"/>
+            </wp:cNvGraphicFramePr>
+            <a:graphic xmlns:a="http://schemas.openxmlformats.org/drawingml/2006/main">
+              <a:graphicData uri="http://schemas.openxmlformats.org/drawingml/2006/picture">
+                <pic:pic xmlns:pic="http://schemas.openxmlformats.org/drawingml/2006/picture">
+                  <pic:nvPicPr>
+                    <pic:cNvPr id="1" name=""/>
+                    <pic:cNvPicPr/>
+                  </pic:nvPicPr>
+                  <pic:blipFill>
+                    <a:blip r:embed="rId9"/>
+                    <a:stretch>
+                      <a:fillRect/>
+                    </a:stretch>
+                  </pic:blipFill>
+                  <pic:spPr>
+                    <a:xfrm>
+                      <a:off x="0" y="0"/>
+                      <a:ext cx="6001327" cy="820031"/>
+                    </a:xfrm>
+                    <a:prstGeom prst="rect">
+                      <a:avLst/>
+                    </a:prstGeom>
+                  </pic:spPr>
+                </pic:pic>
+              </a:graphicData>
+            </a:graphic>
+          </wp:inline>
+        </w:drawing>
+      </w:r>
     </w:p>
     <w:p>
       <w:pPr>
@@ -1264,6 +1333,61 @@
           <w:szCs w:val="24"/>
         </w:rPr>
       </w:pPr>
+      <w:r>
+        <w:rPr>
+          <w:sz w:val="24"/>
+          <w:szCs w:val="24"/>
+        </w:rPr>
+        <w:t xml:space="preserve">El análisis no pasa los criterios de calidad de la organización, al haber una deuda técnica superior a 4 horas y 10 minutos, siendo ésta de un total de 4 horas y 30 minutos. Dicha deuda técnica añadida es producto de varios </w:t>
+      </w:r>
+      <w:proofErr w:type="spellStart"/>
+      <w:r>
+        <w:rPr>
+          <w:sz w:val="24"/>
+          <w:szCs w:val="24"/>
+        </w:rPr>
+        <w:t>code</w:t>
+      </w:r>
+      <w:proofErr w:type="spellEnd"/>
+      <w:r>
+        <w:rPr>
+          <w:sz w:val="24"/>
+          <w:szCs w:val="24"/>
+        </w:rPr>
+        <w:t xml:space="preserve"> </w:t>
+      </w:r>
+      <w:proofErr w:type="spellStart"/>
+      <w:r>
+        <w:rPr>
+          <w:sz w:val="24"/>
+          <w:szCs w:val="24"/>
+        </w:rPr>
+        <w:t>smells</w:t>
+      </w:r>
+      <w:proofErr w:type="spellEnd"/>
+      <w:r>
+        <w:rPr>
+          <w:sz w:val="24"/>
+          <w:szCs w:val="24"/>
+        </w:rPr>
+        <w:t xml:space="preserve"> detectados tras la última integración en la rama </w:t>
+      </w:r>
+      <w:proofErr w:type="spellStart"/>
+      <w:r>
+        <w:rPr>
+          <w:sz w:val="24"/>
+          <w:szCs w:val="24"/>
+        </w:rPr>
+        <w:t>develop</w:t>
+      </w:r>
+      <w:proofErr w:type="spellEnd"/>
+      <w:r>
+        <w:rPr>
+          <w:sz w:val="24"/>
+          <w:szCs w:val="24"/>
+        </w:rPr>
+        <w:t>.</w:t>
+      </w:r>
     </w:p>
     <w:p>
       <w:pPr>
@@ -1313,7 +1437,125 @@
           <w:sz w:val="24"/>
           <w:szCs w:val="24"/>
         </w:rPr>
-        <w:t>Nada</w:t>
+        <w:t xml:space="preserve">Corregir los 5 </w:t>
+      </w:r>
+      <w:proofErr w:type="spellStart"/>
+      <w:r>
+        <w:rPr>
+          <w:sz w:val="24"/>
+          <w:szCs w:val="24"/>
+        </w:rPr>
+        <w:t>code</w:t>
+      </w:r>
+      <w:proofErr w:type="spellEnd"/>
+      <w:r>
+        <w:rPr>
+          <w:sz w:val="24"/>
+          <w:szCs w:val="24"/>
+        </w:rPr>
+        <w:t xml:space="preserve"> </w:t>
+      </w:r>
+      <w:proofErr w:type="spellStart"/>
+      <w:r>
+        <w:rPr>
+          <w:sz w:val="24"/>
+          <w:szCs w:val="24"/>
+        </w:rPr>
+        <w:t>smells</w:t>
+      </w:r>
+      <w:proofErr w:type="spellEnd"/>
+      <w:r>
+        <w:rPr>
+          <w:sz w:val="24"/>
+          <w:szCs w:val="24"/>
+        </w:rPr>
+        <w:t xml:space="preserve"> de severidad </w:t>
+      </w:r>
+      <w:proofErr w:type="spellStart"/>
+      <w:r>
+        <w:rPr>
+          <w:sz w:val="24"/>
+          <w:szCs w:val="24"/>
+        </w:rPr>
+        <w:t>Critical</w:t>
+      </w:r>
+      <w:proofErr w:type="spellEnd"/>
+      <w:r>
+        <w:rPr>
+          <w:sz w:val="24"/>
+          <w:szCs w:val="24"/>
+        </w:rPr>
+        <w:t>, que restarían 40 minutos de deuda técnica.</w:t>
+      </w:r>
+    </w:p>
+    <w:p>
+      <w:pPr>
+        <w:pStyle w:val="Prrafodelista"/>
+        <w:numPr>
+          <w:ilvl w:val="0"/>
+          <w:numId w:val="11"/>
+        </w:numPr>
+        <w:spacing w:line="360" w:lineRule="auto"/>
+        <w:jc w:val="both"/>
+        <w:rPr>
+          <w:sz w:val="24"/>
+          <w:szCs w:val="24"/>
+        </w:rPr>
+      </w:pPr>
+      <w:r>
+        <w:rPr>
+          <w:sz w:val="24"/>
+          <w:szCs w:val="24"/>
+        </w:rPr>
+        <w:t>Corregir 10 c</w:t>
+      </w:r>
+      <w:proofErr w:type="spellStart"/>
+      <w:r>
+        <w:rPr>
+          <w:sz w:val="24"/>
+          <w:szCs w:val="24"/>
+        </w:rPr>
+        <w:t>ode</w:t>
+      </w:r>
+      <w:proofErr w:type="spellEnd"/>
+      <w:r>
+        <w:rPr>
+          <w:sz w:val="24"/>
+          <w:szCs w:val="24"/>
+        </w:rPr>
+        <w:t xml:space="preserve"> </w:t>
+      </w:r>
+      <w:proofErr w:type="spellStart"/>
+      <w:r>
+        <w:rPr>
+          <w:sz w:val="24"/>
+          <w:szCs w:val="24"/>
+        </w:rPr>
+        <w:t>smells</w:t>
+      </w:r>
+      <w:proofErr w:type="spellEnd"/>
+      <w:r>
+        <w:rPr>
+          <w:sz w:val="24"/>
+          <w:szCs w:val="24"/>
+        </w:rPr>
+        <w:t xml:space="preserve"> de severidad </w:t>
+      </w:r>
+      <w:proofErr w:type="spellStart"/>
+      <w:r>
+        <w:rPr>
+          <w:sz w:val="24"/>
+          <w:szCs w:val="24"/>
+        </w:rPr>
+        <w:t>Minor</w:t>
+      </w:r>
+      <w:proofErr w:type="spellEnd"/>
+      <w:r>
+        <w:rPr>
+          <w:sz w:val="24"/>
+          <w:szCs w:val="24"/>
+        </w:rPr>
+        <w:t>, que restarían 23 minutos de deuda técnica.</w:t>
       </w:r>
     </w:p>
     <w:p>
@@ -1363,31 +1605,18 @@
           <w:sz w:val="24"/>
           <w:szCs w:val="24"/>
         </w:rPr>
-        <w:t>Nada</w:t>
-      </w:r>
-    </w:p>
-    <w:p>
-      <w:pPr>
-        <w:spacing w:line="360" w:lineRule="auto"/>
-        <w:jc w:val="both"/>
-        <w:rPr>
-          <w:sz w:val="24"/>
-          <w:szCs w:val="24"/>
-        </w:rPr>
-      </w:pPr>
-    </w:p>
-    <w:p>
-      <w:pPr>
-        <w:spacing w:line="360" w:lineRule="auto"/>
-        <w:jc w:val="both"/>
-        <w:rPr>
-          <w:sz w:val="24"/>
-          <w:szCs w:val="24"/>
-        </w:rPr>
-      </w:pPr>
+        <w:t xml:space="preserve">Con estas acciones a corregir, se lograría que el sistema pase los criterios de calidad de la organización, al reducirse en total </w:t>
+      </w:r>
+      <w:r>
+        <w:rPr>
+          <w:sz w:val="24"/>
+          <w:szCs w:val="24"/>
+        </w:rPr>
+        <w:t>63 minutos de deuda técnica, quedando un total de 3 horas y 27 minutos de deuda técnica restante.</w:t>
+      </w:r>
     </w:p>
     <w:sectPr>
-      <w:headerReference w:type="default" r:id="rId9"/>
+      <w:headerReference w:type="default" r:id="rId10"/>
       <w:pgSz w:w="11906" w:h="16838"/>
       <w:pgMar w:top="1417" w:right="1701" w:bottom="1417" w:left="1701" w:header="708" w:footer="708" w:gutter="0"/>
       <w:cols w:space="708"/>
@@ -1587,11 +1816,9 @@
           <w:pPr>
             <w:spacing w:after="0" w:line="240" w:lineRule="auto"/>
           </w:pPr>
-          <w:proofErr w:type="spellStart"/>
           <w:r>
             <w:t>Corocotta</w:t>
           </w:r>
-          <w:proofErr w:type="spellEnd"/>
         </w:p>
       </w:tc>
       <w:tc>

</xml_diff>

<commit_message>
Finalizaciòn de quality reports
</commit_message>
<xml_diff>
--- a/Docs/Quality Reports/Sprint02-QAReport.docx
+++ b/Docs/Quality Reports/Sprint02-QAReport.docx
@@ -1254,6 +1254,7 @@
       <w:r>
         <w:rPr>
           <w:bCs/>
+          <w:noProof/>
           <w:sz w:val="24"/>
           <w:szCs w:val="24"/>
         </w:rPr>
@@ -1507,7 +1508,7 @@
           <w:sz w:val="24"/>
           <w:szCs w:val="24"/>
         </w:rPr>
-        <w:t>Corregir 10 c</w:t>
+        <w:t xml:space="preserve">Corregir 10 </w:t>
       </w:r>
       <w:proofErr w:type="spellStart"/>
       <w:r>
@@ -1515,7 +1516,7 @@
           <w:sz w:val="24"/>
           <w:szCs w:val="24"/>
         </w:rPr>
-        <w:t>ode</w:t>
+        <w:t>code</w:t>
       </w:r>
       <w:proofErr w:type="spellEnd"/>
       <w:r>
@@ -1615,8 +1616,396 @@
         <w:t>63 minutos de deuda técnica, quedando un total de 3 horas y 27 minutos de deuda técnica restante.</w:t>
       </w:r>
     </w:p>
+    <w:p>
+      <w:pPr>
+        <w:spacing w:line="360" w:lineRule="auto"/>
+        <w:jc w:val="both"/>
+        <w:rPr>
+          <w:sz w:val="24"/>
+          <w:szCs w:val="24"/>
+        </w:rPr>
+      </w:pPr>
+    </w:p>
+    <w:p>
+      <w:pPr>
+        <w:pStyle w:val="Ttulo2"/>
+        <w:jc w:val="both"/>
+        <w:rPr>
+          <w:b/>
+          <w:color w:val="D311A0"/>
+          <w:sz w:val="28"/>
+        </w:rPr>
+      </w:pPr>
+      <w:r>
+        <w:rPr>
+          <w:b/>
+          <w:color w:val="D311A0"/>
+          <w:sz w:val="28"/>
+        </w:rPr>
+        <w:t xml:space="preserve">ANÁLISIS </w:t>
+      </w:r>
+      <w:r>
+        <w:rPr>
+          <w:b/>
+          <w:color w:val="D311A0"/>
+          <w:sz w:val="28"/>
+        </w:rPr>
+        <w:t>18</w:t>
+      </w:r>
+      <w:r>
+        <w:rPr>
+          <w:b/>
+          <w:color w:val="D311A0"/>
+          <w:sz w:val="28"/>
+        </w:rPr>
+        <w:t xml:space="preserve"> </w:t>
+      </w:r>
+      <w:r>
+        <w:rPr>
+          <w:b/>
+          <w:color w:val="D311A0"/>
+          <w:sz w:val="28"/>
+        </w:rPr>
+        <w:t>NOVIEMBRE</w:t>
+      </w:r>
+      <w:r>
+        <w:rPr>
+          <w:b/>
+          <w:color w:val="D311A0"/>
+          <w:sz w:val="28"/>
+        </w:rPr>
+        <w:t xml:space="preserve"> 20</w:t>
+      </w:r>
+      <w:r>
+        <w:rPr>
+          <w:b/>
+          <w:color w:val="D311A0"/>
+          <w:sz w:val="28"/>
+        </w:rPr>
+        <w:t>20</w:t>
+      </w:r>
+    </w:p>
+    <w:p>
+      <w:pPr>
+        <w:jc w:val="both"/>
+      </w:pPr>
+    </w:p>
+    <w:p>
+      <w:pPr>
+        <w:spacing w:line="360" w:lineRule="auto"/>
+        <w:jc w:val="both"/>
+        <w:rPr>
+          <w:b/>
+          <w:sz w:val="24"/>
+          <w:szCs w:val="24"/>
+        </w:rPr>
+      </w:pPr>
+      <w:r>
+        <w:rPr>
+          <w:b/>
+          <w:sz w:val="24"/>
+          <w:szCs w:val="24"/>
+        </w:rPr>
+        <w:t>CAPTURA</w:t>
+      </w:r>
+    </w:p>
+    <w:p>
+      <w:pPr>
+        <w:spacing w:line="360" w:lineRule="auto"/>
+        <w:jc w:val="both"/>
+        <w:rPr>
+          <w:bCs/>
+          <w:sz w:val="24"/>
+          <w:szCs w:val="24"/>
+        </w:rPr>
+      </w:pPr>
+      <w:r>
+        <w:rPr>
+          <w:noProof/>
+        </w:rPr>
+        <w:drawing>
+          <wp:inline distT="0" distB="0" distL="0" distR="0" wp14:anchorId="56E75709" wp14:editId="0402E710">
+            <wp:extent cx="5727700" cy="800100"/>
+            <wp:effectExtent l="0" t="0" r="6350" b="0"/>
+            <wp:docPr id="4" name="Imagen 4"/>
+            <wp:cNvGraphicFramePr>
+              <a:graphicFrameLocks xmlns:a="http://schemas.openxmlformats.org/drawingml/2006/main" noChangeAspect="1"/>
+            </wp:cNvGraphicFramePr>
+            <a:graphic xmlns:a="http://schemas.openxmlformats.org/drawingml/2006/main">
+              <a:graphicData uri="http://schemas.openxmlformats.org/drawingml/2006/picture">
+                <pic:pic xmlns:pic="http://schemas.openxmlformats.org/drawingml/2006/picture">
+                  <pic:nvPicPr>
+                    <pic:cNvPr id="1" name=""/>
+                    <pic:cNvPicPr/>
+                  </pic:nvPicPr>
+                  <pic:blipFill rotWithShape="1">
+                    <a:blip r:embed="rId10"/>
+                    <a:srcRect l="27516" t="52346" r="8843" b="31083"/>
+                    <a:stretch/>
+                  </pic:blipFill>
+                  <pic:spPr bwMode="auto">
+                    <a:xfrm>
+                      <a:off x="0" y="0"/>
+                      <a:ext cx="5731430" cy="800621"/>
+                    </a:xfrm>
+                    <a:prstGeom prst="rect">
+                      <a:avLst/>
+                    </a:prstGeom>
+                    <a:ln>
+                      <a:noFill/>
+                    </a:ln>
+                    <a:extLst>
+                      <a:ext uri="{53640926-AAD7-44D8-BBD7-CCE9431645EC}">
+                        <a14:shadowObscured xmlns:a14="http://schemas.microsoft.com/office/drawing/2010/main"/>
+                      </a:ext>
+                    </a:extLst>
+                  </pic:spPr>
+                </pic:pic>
+              </a:graphicData>
+            </a:graphic>
+          </wp:inline>
+        </w:drawing>
+      </w:r>
+    </w:p>
+    <w:p>
+      <w:pPr>
+        <w:spacing w:line="360" w:lineRule="auto"/>
+        <w:jc w:val="both"/>
+        <w:rPr>
+          <w:bCs/>
+          <w:sz w:val="24"/>
+          <w:szCs w:val="24"/>
+        </w:rPr>
+      </w:pPr>
+    </w:p>
+    <w:p>
+      <w:pPr>
+        <w:spacing w:line="360" w:lineRule="auto"/>
+        <w:jc w:val="both"/>
+        <w:rPr>
+          <w:b/>
+          <w:sz w:val="24"/>
+          <w:szCs w:val="24"/>
+        </w:rPr>
+      </w:pPr>
+      <w:r>
+        <w:rPr>
+          <w:b/>
+          <w:sz w:val="24"/>
+          <w:szCs w:val="24"/>
+        </w:rPr>
+        <w:t>INCIDENCIAS</w:t>
+      </w:r>
+    </w:p>
+    <w:p>
+      <w:pPr>
+        <w:spacing w:line="360" w:lineRule="auto"/>
+        <w:jc w:val="both"/>
+        <w:rPr>
+          <w:sz w:val="24"/>
+          <w:szCs w:val="24"/>
+        </w:rPr>
+      </w:pPr>
+      <w:r>
+        <w:rPr>
+          <w:sz w:val="24"/>
+          <w:szCs w:val="24"/>
+        </w:rPr>
+        <w:t xml:space="preserve">El análisis no pasa los criterios de calidad de la organización, al haber un bug. La deuda técnica es en total de 4 horas exactas, dicha deuda técnica proviene de </w:t>
+      </w:r>
+      <w:proofErr w:type="spellStart"/>
+      <w:r>
+        <w:rPr>
+          <w:sz w:val="24"/>
+          <w:szCs w:val="24"/>
+        </w:rPr>
+        <w:t>code</w:t>
+      </w:r>
+      <w:proofErr w:type="spellEnd"/>
+      <w:r>
+        <w:rPr>
+          <w:sz w:val="24"/>
+          <w:szCs w:val="24"/>
+        </w:rPr>
+        <w:t xml:space="preserve"> </w:t>
+      </w:r>
+      <w:proofErr w:type="spellStart"/>
+      <w:r>
+        <w:rPr>
+          <w:sz w:val="24"/>
+          <w:szCs w:val="24"/>
+        </w:rPr>
+        <w:t>smells</w:t>
+      </w:r>
+      <w:proofErr w:type="spellEnd"/>
+    </w:p>
+    <w:p>
+      <w:pPr>
+        <w:spacing w:line="360" w:lineRule="auto"/>
+        <w:jc w:val="both"/>
+        <w:rPr>
+          <w:sz w:val="24"/>
+          <w:szCs w:val="24"/>
+        </w:rPr>
+      </w:pPr>
+    </w:p>
+    <w:p>
+      <w:pPr>
+        <w:spacing w:line="360" w:lineRule="auto"/>
+        <w:jc w:val="both"/>
+        <w:rPr>
+          <w:b/>
+          <w:sz w:val="24"/>
+          <w:szCs w:val="24"/>
+        </w:rPr>
+      </w:pPr>
+      <w:r>
+        <w:rPr>
+          <w:b/>
+          <w:sz w:val="24"/>
+          <w:szCs w:val="24"/>
+        </w:rPr>
+        <w:t>PLAN DE ACCIÓN</w:t>
+      </w:r>
+    </w:p>
+    <w:p>
+      <w:pPr>
+        <w:pStyle w:val="Prrafodelista"/>
+        <w:numPr>
+          <w:ilvl w:val="0"/>
+          <w:numId w:val="12"/>
+        </w:numPr>
+        <w:spacing w:line="360" w:lineRule="auto"/>
+        <w:jc w:val="both"/>
+        <w:rPr>
+          <w:sz w:val="24"/>
+          <w:szCs w:val="24"/>
+        </w:rPr>
+      </w:pPr>
+      <w:r>
+        <w:rPr>
+          <w:sz w:val="24"/>
+          <w:szCs w:val="24"/>
+        </w:rPr>
+        <w:t>Corregir el bug encontrado, reduciendo la deuda técnica en 5 minutos y eliminando el bug</w:t>
+      </w:r>
+    </w:p>
+    <w:p>
+      <w:pPr>
+        <w:pStyle w:val="Prrafodelista"/>
+        <w:numPr>
+          <w:ilvl w:val="0"/>
+          <w:numId w:val="12"/>
+        </w:numPr>
+        <w:spacing w:line="360" w:lineRule="auto"/>
+        <w:jc w:val="both"/>
+        <w:rPr>
+          <w:sz w:val="24"/>
+          <w:szCs w:val="24"/>
+        </w:rPr>
+      </w:pPr>
+      <w:r>
+        <w:rPr>
+          <w:sz w:val="24"/>
+          <w:szCs w:val="24"/>
+        </w:rPr>
+        <w:t xml:space="preserve">Eliminar 2 </w:t>
+      </w:r>
+      <w:proofErr w:type="spellStart"/>
+      <w:r>
+        <w:rPr>
+          <w:sz w:val="24"/>
+          <w:szCs w:val="24"/>
+        </w:rPr>
+        <w:t>code</w:t>
+      </w:r>
+      <w:proofErr w:type="spellEnd"/>
+      <w:r>
+        <w:rPr>
+          <w:sz w:val="24"/>
+          <w:szCs w:val="24"/>
+        </w:rPr>
+        <w:t xml:space="preserve"> </w:t>
+      </w:r>
+      <w:proofErr w:type="spellStart"/>
+      <w:r>
+        <w:rPr>
+          <w:sz w:val="24"/>
+          <w:szCs w:val="24"/>
+        </w:rPr>
+        <w:t>smells</w:t>
+      </w:r>
+      <w:proofErr w:type="spellEnd"/>
+      <w:r>
+        <w:rPr>
+          <w:sz w:val="24"/>
+          <w:szCs w:val="24"/>
+        </w:rPr>
+        <w:t xml:space="preserve"> que recortaran la deuda técnica en 7 minutos</w:t>
+      </w:r>
+    </w:p>
+    <w:p>
+      <w:pPr>
+        <w:spacing w:line="360" w:lineRule="auto"/>
+        <w:jc w:val="both"/>
+        <w:rPr>
+          <w:sz w:val="24"/>
+          <w:szCs w:val="24"/>
+        </w:rPr>
+      </w:pPr>
+    </w:p>
+    <w:p>
+      <w:pPr>
+        <w:spacing w:line="360" w:lineRule="auto"/>
+        <w:jc w:val="both"/>
+        <w:rPr>
+          <w:sz w:val="24"/>
+          <w:szCs w:val="24"/>
+        </w:rPr>
+      </w:pPr>
+      <w:r>
+        <w:rPr>
+          <w:b/>
+          <w:sz w:val="24"/>
+          <w:szCs w:val="24"/>
+        </w:rPr>
+        <w:t>COMENTARIOS</w:t>
+      </w:r>
+    </w:p>
+    <w:p>
+      <w:pPr>
+        <w:pStyle w:val="Prrafodelista"/>
+        <w:numPr>
+          <w:ilvl w:val="0"/>
+          <w:numId w:val="8"/>
+        </w:numPr>
+        <w:spacing w:line="360" w:lineRule="auto"/>
+        <w:jc w:val="both"/>
+        <w:rPr>
+          <w:sz w:val="24"/>
+          <w:szCs w:val="24"/>
+        </w:rPr>
+      </w:pPr>
+      <w:r>
+        <w:rPr>
+          <w:sz w:val="24"/>
+          <w:szCs w:val="24"/>
+        </w:rPr>
+        <w:t>Con estas acciones a corregir, se lograría que el sistema pase los criterios de calidad de la organización, al reducirse en total 12 minutos de deuda técnica y eliminando el bug.</w:t>
+      </w:r>
+    </w:p>
+    <w:p>
+      <w:pPr>
+        <w:spacing w:line="360" w:lineRule="auto"/>
+        <w:jc w:val="both"/>
+        <w:rPr>
+          <w:sz w:val="24"/>
+          <w:szCs w:val="24"/>
+        </w:rPr>
+      </w:pPr>
+    </w:p>
     <w:sectPr>
-      <w:headerReference w:type="default" r:id="rId10"/>
+      <w:headerReference w:type="default" r:id="rId11"/>
       <w:pgSz w:w="11906" w:h="16838"/>
       <w:pgMar w:top="1417" w:right="1701" w:bottom="1417" w:left="1701" w:header="708" w:footer="708" w:gutter="0"/>
       <w:cols w:space="708"/>
@@ -2178,6 +2567,95 @@
     </w:lvl>
   </w:abstractNum>
   <w:abstractNum w:abstractNumId="2" w15:restartNumberingAfterBreak="0">
+    <w:nsid w:val="40D861AE"/>
+    <w:multiLevelType w:val="hybridMultilevel"/>
+    <w:tmpl w:val="7F823970"/>
+    <w:lvl w:ilvl="0" w:tplc="0C0A0011">
+      <w:start w:val="1"/>
+      <w:numFmt w:val="decimal"/>
+      <w:lvlText w:val="%1)"/>
+      <w:lvlJc w:val="left"/>
+      <w:pPr>
+        <w:ind w:left="720" w:hanging="360"/>
+      </w:pPr>
+      <w:rPr>
+        <w:rFonts w:hint="default"/>
+      </w:rPr>
+    </w:lvl>
+    <w:lvl w:ilvl="1" w:tplc="0C0A0019" w:tentative="1">
+      <w:start w:val="1"/>
+      <w:numFmt w:val="lowerLetter"/>
+      <w:lvlText w:val="%2."/>
+      <w:lvlJc w:val="left"/>
+      <w:pPr>
+        <w:ind w:left="1440" w:hanging="360"/>
+      </w:pPr>
+    </w:lvl>
+    <w:lvl w:ilvl="2" w:tplc="0C0A001B" w:tentative="1">
+      <w:start w:val="1"/>
+      <w:numFmt w:val="lowerRoman"/>
+      <w:lvlText w:val="%3."/>
+      <w:lvlJc w:val="right"/>
+      <w:pPr>
+        <w:ind w:left="2160" w:hanging="180"/>
+      </w:pPr>
+    </w:lvl>
+    <w:lvl w:ilvl="3" w:tplc="0C0A000F" w:tentative="1">
+      <w:start w:val="1"/>
+      <w:numFmt w:val="decimal"/>
+      <w:lvlText w:val="%4."/>
+      <w:lvlJc w:val="left"/>
+      <w:pPr>
+        <w:ind w:left="2880" w:hanging="360"/>
+      </w:pPr>
+    </w:lvl>
+    <w:lvl w:ilvl="4" w:tplc="0C0A0019" w:tentative="1">
+      <w:start w:val="1"/>
+      <w:numFmt w:val="lowerLetter"/>
+      <w:lvlText w:val="%5."/>
+      <w:lvlJc w:val="left"/>
+      <w:pPr>
+        <w:ind w:left="3600" w:hanging="360"/>
+      </w:pPr>
+    </w:lvl>
+    <w:lvl w:ilvl="5" w:tplc="0C0A001B" w:tentative="1">
+      <w:start w:val="1"/>
+      <w:numFmt w:val="lowerRoman"/>
+      <w:lvlText w:val="%6."/>
+      <w:lvlJc w:val="right"/>
+      <w:pPr>
+        <w:ind w:left="4320" w:hanging="180"/>
+      </w:pPr>
+    </w:lvl>
+    <w:lvl w:ilvl="6" w:tplc="0C0A000F" w:tentative="1">
+      <w:start w:val="1"/>
+      <w:numFmt w:val="decimal"/>
+      <w:lvlText w:val="%7."/>
+      <w:lvlJc w:val="left"/>
+      <w:pPr>
+        <w:ind w:left="5040" w:hanging="360"/>
+      </w:pPr>
+    </w:lvl>
+    <w:lvl w:ilvl="7" w:tplc="0C0A0019" w:tentative="1">
+      <w:start w:val="1"/>
+      <w:numFmt w:val="lowerLetter"/>
+      <w:lvlText w:val="%8."/>
+      <w:lvlJc w:val="left"/>
+      <w:pPr>
+        <w:ind w:left="5760" w:hanging="360"/>
+      </w:pPr>
+    </w:lvl>
+    <w:lvl w:ilvl="8" w:tplc="0C0A001B" w:tentative="1">
+      <w:start w:val="1"/>
+      <w:numFmt w:val="lowerRoman"/>
+      <w:lvlText w:val="%9."/>
+      <w:lvlJc w:val="right"/>
+      <w:pPr>
+        <w:ind w:left="6480" w:hanging="180"/>
+      </w:pPr>
+    </w:lvl>
+  </w:abstractNum>
+  <w:abstractNum w:abstractNumId="3" w15:restartNumberingAfterBreak="0">
     <w:nsid w:val="435B4938"/>
     <w:multiLevelType w:val="hybridMultilevel"/>
     <w:tmpl w:val="6DAE1C42"/>
@@ -2290,7 +2768,7 @@
       </w:rPr>
     </w:lvl>
   </w:abstractNum>
-  <w:abstractNum w:abstractNumId="3" w15:restartNumberingAfterBreak="0">
+  <w:abstractNum w:abstractNumId="4" w15:restartNumberingAfterBreak="0">
     <w:nsid w:val="43B41265"/>
     <w:multiLevelType w:val="hybridMultilevel"/>
     <w:tmpl w:val="7600594C"/>
@@ -2402,7 +2880,7 @@
       </w:rPr>
     </w:lvl>
   </w:abstractNum>
-  <w:abstractNum w:abstractNumId="4" w15:restartNumberingAfterBreak="0">
+  <w:abstractNum w:abstractNumId="5" w15:restartNumberingAfterBreak="0">
     <w:nsid w:val="43E31ABF"/>
     <w:multiLevelType w:val="hybridMultilevel"/>
     <w:tmpl w:val="7F823970"/>
@@ -2491,7 +2969,7 @@
       </w:pPr>
     </w:lvl>
   </w:abstractNum>
-  <w:abstractNum w:abstractNumId="5" w15:restartNumberingAfterBreak="0">
+  <w:abstractNum w:abstractNumId="6" w15:restartNumberingAfterBreak="0">
     <w:nsid w:val="5E3C7772"/>
     <w:multiLevelType w:val="hybridMultilevel"/>
     <w:tmpl w:val="7F823970"/>
@@ -2580,7 +3058,7 @@
       </w:pPr>
     </w:lvl>
   </w:abstractNum>
-  <w:abstractNum w:abstractNumId="6" w15:restartNumberingAfterBreak="0">
+  <w:abstractNum w:abstractNumId="7" w15:restartNumberingAfterBreak="0">
     <w:nsid w:val="6CC47A47"/>
     <w:multiLevelType w:val="hybridMultilevel"/>
     <w:tmpl w:val="F570757A"/>
@@ -2692,7 +3170,7 @@
       </w:rPr>
     </w:lvl>
   </w:abstractNum>
-  <w:abstractNum w:abstractNumId="7" w15:restartNumberingAfterBreak="0">
+  <w:abstractNum w:abstractNumId="8" w15:restartNumberingAfterBreak="0">
     <w:nsid w:val="6FD479BD"/>
     <w:multiLevelType w:val="hybridMultilevel"/>
     <w:tmpl w:val="7F823970"/>
@@ -2781,7 +3259,7 @@
       </w:pPr>
     </w:lvl>
   </w:abstractNum>
-  <w:abstractNum w:abstractNumId="8" w15:restartNumberingAfterBreak="0">
+  <w:abstractNum w:abstractNumId="9" w15:restartNumberingAfterBreak="0">
     <w:nsid w:val="7E751299"/>
     <w:multiLevelType w:val="hybridMultilevel"/>
     <w:tmpl w:val="7F823970"/>
@@ -2870,7 +3348,7 @@
       </w:pPr>
     </w:lvl>
   </w:abstractNum>
-  <w:abstractNum w:abstractNumId="9" w15:restartNumberingAfterBreak="0">
+  <w:abstractNum w:abstractNumId="10" w15:restartNumberingAfterBreak="0">
     <w:nsid w:val="7FF94613"/>
     <w:multiLevelType w:val="hybridMultilevel"/>
     <w:tmpl w:val="7F823970"/>
@@ -2960,22 +3438,22 @@
     </w:lvl>
   </w:abstractNum>
   <w:num w:numId="1">
+    <w:abstractNumId w:val="4"/>
+  </w:num>
+  <w:num w:numId="2">
+    <w:abstractNumId w:val="8"/>
+  </w:num>
+  <w:num w:numId="3">
     <w:abstractNumId w:val="3"/>
   </w:num>
-  <w:num w:numId="2">
-    <w:abstractNumId w:val="7"/>
-  </w:num>
-  <w:num w:numId="3">
-    <w:abstractNumId w:val="2"/>
-  </w:num>
   <w:num w:numId="4">
-    <w:abstractNumId w:val="4"/>
+    <w:abstractNumId w:val="5"/>
   </w:num>
   <w:num w:numId="5">
-    <w:abstractNumId w:val="5"/>
+    <w:abstractNumId w:val="6"/>
   </w:num>
   <w:num w:numId="6">
-    <w:abstractNumId w:val="5"/>
+    <w:abstractNumId w:val="6"/>
     <w:lvlOverride w:ilvl="0">
       <w:startOverride w:val="1"/>
     </w:lvlOverride>
@@ -3005,10 +3483,10 @@
     </w:lvlOverride>
   </w:num>
   <w:num w:numId="7">
-    <w:abstractNumId w:val="8"/>
+    <w:abstractNumId w:val="9"/>
   </w:num>
   <w:num w:numId="8">
-    <w:abstractNumId w:val="6"/>
+    <w:abstractNumId w:val="7"/>
   </w:num>
   <w:num w:numId="9">
     <w:abstractNumId w:val="1"/>
@@ -3017,7 +3495,10 @@
     <w:abstractNumId w:val="0"/>
   </w:num>
   <w:num w:numId="11">
-    <w:abstractNumId w:val="9"/>
+    <w:abstractNumId w:val="10"/>
+  </w:num>
+  <w:num w:numId="12">
+    <w:abstractNumId w:val="2"/>
   </w:num>
 </w:numbering>
 </file>

</xml_diff>